<commit_message>
fix : doc wrong spelling word
</commit_message>
<xml_diff>
--- a/project/CPE328_Project_RC6.docx
+++ b/project/CPE328_Project_RC6.docx
@@ -100,7 +100,6 @@
           <w:szCs w:val="32"/>
         </w:rPr>
       </w:pPr>
-      <w:proofErr w:type="spellStart"/>
       <w:r>
         <w:rPr>
           <w:rFonts w:ascii="TH Sarabun New" w:eastAsia="Arial Unicode MS" w:hAnsi="TH Sarabun New" w:cs="TH Sarabun New"/>
@@ -109,7 +108,6 @@
         </w:rPr>
         <w:t>จัดทําโดย</w:t>
       </w:r>
-      <w:proofErr w:type="spellEnd"/>
     </w:p>
     <w:p>
       <w:pPr>
@@ -121,23 +119,13 @@
           <w:szCs w:val="32"/>
         </w:rPr>
       </w:pPr>
-      <w:proofErr w:type="spellStart"/>
       <w:r>
         <w:rPr>
           <w:rFonts w:ascii="TH Sarabun New" w:eastAsia="Arial Unicode MS" w:hAnsi="TH Sarabun New" w:cs="TH Sarabun New"/>
           <w:sz w:val="32"/>
           <w:szCs w:val="32"/>
         </w:rPr>
-        <w:t>กลุ่ม</w:t>
-      </w:r>
-      <w:proofErr w:type="spellEnd"/>
-      <w:r>
-        <w:rPr>
-          <w:rFonts w:ascii="TH Sarabun New" w:eastAsia="Arial Unicode MS" w:hAnsi="TH Sarabun New" w:cs="TH Sarabun New"/>
-          <w:sz w:val="32"/>
-          <w:szCs w:val="32"/>
-        </w:rPr>
-        <w:t xml:space="preserve"> RC6</w:t>
+        <w:t>กลุ่ม RC6</w:t>
       </w:r>
     </w:p>
     <w:p>
@@ -157,174 +145,34 @@
           <w:szCs w:val="32"/>
         </w:rPr>
         <w:br/>
-      </w:r>
-      <w:proofErr w:type="spellStart"/>
+        <w:t>นายณัฐนันท์ ภู่กาญจน์ 61070507206</w:t>
+      </w:r>
       <w:r>
         <w:rPr>
           <w:rFonts w:ascii="TH Sarabun New" w:eastAsia="Arial Unicode MS" w:hAnsi="TH Sarabun New" w:cs="TH Sarabun New"/>
           <w:sz w:val="32"/>
           <w:szCs w:val="32"/>
         </w:rPr>
-        <w:t>นายณัฐนันท์</w:t>
-      </w:r>
-      <w:proofErr w:type="spellEnd"/>
+        <w:br/>
+        <w:t>นายภูธนิก อารีย์สว่างกิจ 61070507216</w:t>
+      </w:r>
       <w:r>
         <w:rPr>
           <w:rFonts w:ascii="TH Sarabun New" w:eastAsia="Arial Unicode MS" w:hAnsi="TH Sarabun New" w:cs="TH Sarabun New"/>
           <w:sz w:val="32"/>
           <w:szCs w:val="32"/>
         </w:rPr>
-        <w:t xml:space="preserve"> </w:t>
-      </w:r>
-      <w:proofErr w:type="spellStart"/>
+        <w:br/>
+        <w:t>นางสาวสโรชา วงศ์ศิริ 61070507222</w:t>
+      </w:r>
       <w:r>
         <w:rPr>
           <w:rFonts w:ascii="TH Sarabun New" w:eastAsia="Arial Unicode MS" w:hAnsi="TH Sarabun New" w:cs="TH Sarabun New"/>
           <w:sz w:val="32"/>
           <w:szCs w:val="32"/>
         </w:rPr>
-        <w:t>ภู่กาญจน์</w:t>
-      </w:r>
-      <w:proofErr w:type="spellEnd"/>
-      <w:r>
-        <w:rPr>
-          <w:rFonts w:ascii="TH Sarabun New" w:eastAsia="Arial Unicode MS" w:hAnsi="TH Sarabun New" w:cs="TH Sarabun New"/>
-          <w:sz w:val="32"/>
-          <w:szCs w:val="32"/>
-        </w:rPr>
-        <w:t xml:space="preserve"> 61070507206</w:t>
-      </w:r>
-      <w:r>
-        <w:rPr>
-          <w:rFonts w:ascii="TH Sarabun New" w:eastAsia="Arial Unicode MS" w:hAnsi="TH Sarabun New" w:cs="TH Sarabun New"/>
-          <w:sz w:val="32"/>
-          <w:szCs w:val="32"/>
-        </w:rPr>
         <w:br/>
-      </w:r>
-      <w:proofErr w:type="spellStart"/>
-      <w:r>
-        <w:rPr>
-          <w:rFonts w:ascii="TH Sarabun New" w:eastAsia="Arial Unicode MS" w:hAnsi="TH Sarabun New" w:cs="TH Sarabun New"/>
-          <w:sz w:val="32"/>
-          <w:szCs w:val="32"/>
-        </w:rPr>
-        <w:t>นายภูธนิก</w:t>
-      </w:r>
-      <w:proofErr w:type="spellEnd"/>
-      <w:r>
-        <w:rPr>
-          <w:rFonts w:ascii="TH Sarabun New" w:eastAsia="Arial Unicode MS" w:hAnsi="TH Sarabun New" w:cs="TH Sarabun New"/>
-          <w:sz w:val="32"/>
-          <w:szCs w:val="32"/>
-        </w:rPr>
-        <w:t xml:space="preserve"> </w:t>
-      </w:r>
-      <w:proofErr w:type="spellStart"/>
-      <w:r>
-        <w:rPr>
-          <w:rFonts w:ascii="TH Sarabun New" w:eastAsia="Arial Unicode MS" w:hAnsi="TH Sarabun New" w:cs="TH Sarabun New"/>
-          <w:sz w:val="32"/>
-          <w:szCs w:val="32"/>
-        </w:rPr>
-        <w:t>อารีย์สว่างกิจ</w:t>
-      </w:r>
-      <w:proofErr w:type="spellEnd"/>
-      <w:r>
-        <w:rPr>
-          <w:rFonts w:ascii="TH Sarabun New" w:eastAsia="Arial Unicode MS" w:hAnsi="TH Sarabun New" w:cs="TH Sarabun New"/>
-          <w:sz w:val="32"/>
-          <w:szCs w:val="32"/>
-        </w:rPr>
-        <w:t xml:space="preserve"> 61070507216</w:t>
-      </w:r>
-      <w:r>
-        <w:rPr>
-          <w:rFonts w:ascii="TH Sarabun New" w:eastAsia="Arial Unicode MS" w:hAnsi="TH Sarabun New" w:cs="TH Sarabun New"/>
-          <w:sz w:val="32"/>
-          <w:szCs w:val="32"/>
-        </w:rPr>
-        <w:br/>
-      </w:r>
-      <w:proofErr w:type="spellStart"/>
-      <w:r>
-        <w:rPr>
-          <w:rFonts w:ascii="TH Sarabun New" w:eastAsia="Arial Unicode MS" w:hAnsi="TH Sarabun New" w:cs="TH Sarabun New"/>
-          <w:sz w:val="32"/>
-          <w:szCs w:val="32"/>
-        </w:rPr>
-        <w:t>นางสาวสโรชา</w:t>
-      </w:r>
-      <w:proofErr w:type="spellEnd"/>
-      <w:r>
-        <w:rPr>
-          <w:rFonts w:ascii="TH Sarabun New" w:eastAsia="Arial Unicode MS" w:hAnsi="TH Sarabun New" w:cs="TH Sarabun New"/>
-          <w:sz w:val="32"/>
-          <w:szCs w:val="32"/>
-        </w:rPr>
-        <w:t xml:space="preserve"> </w:t>
-      </w:r>
-      <w:proofErr w:type="spellStart"/>
-      <w:r>
-        <w:rPr>
-          <w:rFonts w:ascii="TH Sarabun New" w:eastAsia="Arial Unicode MS" w:hAnsi="TH Sarabun New" w:cs="TH Sarabun New"/>
-          <w:sz w:val="32"/>
-          <w:szCs w:val="32"/>
-        </w:rPr>
-        <w:t>วงศ์ศิริ</w:t>
-      </w:r>
-      <w:proofErr w:type="spellEnd"/>
-      <w:r>
-        <w:rPr>
-          <w:rFonts w:ascii="TH Sarabun New" w:eastAsia="Arial Unicode MS" w:hAnsi="TH Sarabun New" w:cs="TH Sarabun New"/>
-          <w:sz w:val="32"/>
-          <w:szCs w:val="32"/>
-        </w:rPr>
-        <w:t xml:space="preserve"> 61070507222</w:t>
-      </w:r>
-      <w:r>
-        <w:rPr>
-          <w:rFonts w:ascii="TH Sarabun New" w:eastAsia="Arial Unicode MS" w:hAnsi="TH Sarabun New" w:cs="TH Sarabun New"/>
-          <w:sz w:val="32"/>
-          <w:szCs w:val="32"/>
-        </w:rPr>
-        <w:br/>
-      </w:r>
-      <w:proofErr w:type="spellStart"/>
-      <w:r>
-        <w:rPr>
-          <w:rFonts w:ascii="TH Sarabun New" w:eastAsia="Arial Unicode MS" w:hAnsi="TH Sarabun New" w:cs="TH Sarabun New"/>
-          <w:sz w:val="32"/>
-          <w:szCs w:val="32"/>
-        </w:rPr>
-        <w:t>นายประกาศิต</w:t>
-      </w:r>
-      <w:proofErr w:type="spellEnd"/>
-      <w:r>
-        <w:rPr>
-          <w:rFonts w:ascii="TH Sarabun New" w:eastAsia="Arial Unicode MS" w:hAnsi="TH Sarabun New" w:cs="TH Sarabun New"/>
-          <w:sz w:val="32"/>
-          <w:szCs w:val="32"/>
-        </w:rPr>
-        <w:t xml:space="preserve"> </w:t>
-      </w:r>
-      <w:proofErr w:type="spellStart"/>
-      <w:r>
-        <w:rPr>
-          <w:rFonts w:ascii="TH Sarabun New" w:eastAsia="Arial Unicode MS" w:hAnsi="TH Sarabun New" w:cs="TH Sarabun New"/>
-          <w:sz w:val="32"/>
-          <w:szCs w:val="32"/>
-        </w:rPr>
-        <w:t>ชัยเพ็ชร์</w:t>
-      </w:r>
-      <w:proofErr w:type="spellEnd"/>
-      <w:r>
-        <w:rPr>
-          <w:rFonts w:ascii="TH Sarabun New" w:eastAsia="Arial Unicode MS" w:hAnsi="TH Sarabun New" w:cs="TH Sarabun New"/>
-          <w:sz w:val="32"/>
-          <w:szCs w:val="32"/>
-        </w:rPr>
-        <w:t xml:space="preserve"> 61070507230</w:t>
+        <w:t>นายประกาศิต ชัยเพ็ชร์ 61070507230</w:t>
       </w:r>
     </w:p>
     <w:p>
@@ -337,23 +185,22 @@
           <w:szCs w:val="32"/>
         </w:rPr>
       </w:pPr>
-      <w:proofErr w:type="spellStart"/>
       <w:r>
         <w:rPr>
           <w:rFonts w:ascii="TH Sarabun New" w:eastAsia="Arial Unicode MS" w:hAnsi="TH Sarabun New" w:cs="TH Sarabun New"/>
           <w:sz w:val="32"/>
           <w:szCs w:val="32"/>
         </w:rPr>
-        <w:t>เสนอ</w:t>
-      </w:r>
-      <w:proofErr w:type="spellEnd"/>
+        <w:t xml:space="preserve">เสนอ </w:t>
+      </w:r>
       <w:r>
         <w:rPr>
           <w:rFonts w:ascii="TH Sarabun New" w:eastAsia="Arial Unicode MS" w:hAnsi="TH Sarabun New" w:cs="TH Sarabun New"/>
           <w:sz w:val="32"/>
           <w:szCs w:val="32"/>
         </w:rPr>
-        <w:t xml:space="preserve"> </w:t>
+        <w:br/>
+        <w:t>ผศ.สนั่น สระแก้ว</w:t>
       </w:r>
       <w:r>
         <w:rPr>
@@ -362,115 +209,17 @@
           <w:szCs w:val="32"/>
         </w:rPr>
         <w:br/>
-      </w:r>
-      <w:proofErr w:type="spellStart"/>
+        <w:t xml:space="preserve">ผศ.สุรพนธ์ ตุ้มนาค </w:t>
+      </w:r>
       <w:r>
         <w:rPr>
           <w:rFonts w:ascii="TH Sarabun New" w:eastAsia="Arial Unicode MS" w:hAnsi="TH Sarabun New" w:cs="TH Sarabun New"/>
           <w:sz w:val="32"/>
           <w:szCs w:val="32"/>
         </w:rPr>
-        <w:t>ผศ.สนั่น</w:t>
-      </w:r>
-      <w:proofErr w:type="spellEnd"/>
-      <w:r>
-        <w:rPr>
-          <w:rFonts w:ascii="TH Sarabun New" w:eastAsia="Arial Unicode MS" w:hAnsi="TH Sarabun New" w:cs="TH Sarabun New"/>
-          <w:sz w:val="32"/>
-          <w:szCs w:val="32"/>
-        </w:rPr>
-        <w:t xml:space="preserve"> </w:t>
-      </w:r>
-      <w:proofErr w:type="spellStart"/>
-      <w:r>
-        <w:rPr>
-          <w:rFonts w:ascii="TH Sarabun New" w:eastAsia="Arial Unicode MS" w:hAnsi="TH Sarabun New" w:cs="TH Sarabun New"/>
-          <w:sz w:val="32"/>
-          <w:szCs w:val="32"/>
-        </w:rPr>
-        <w:t>สระแก้ว</w:t>
-      </w:r>
-      <w:proofErr w:type="spellEnd"/>
-      <w:r>
-        <w:rPr>
-          <w:rFonts w:ascii="TH Sarabun New" w:eastAsia="Arial Unicode MS" w:hAnsi="TH Sarabun New" w:cs="TH Sarabun New"/>
-          <w:sz w:val="32"/>
-          <w:szCs w:val="32"/>
-        </w:rPr>
         <w:br/>
-      </w:r>
-      <w:proofErr w:type="spellStart"/>
-      <w:r>
-        <w:rPr>
-          <w:rFonts w:ascii="TH Sarabun New" w:eastAsia="Arial Unicode MS" w:hAnsi="TH Sarabun New" w:cs="TH Sarabun New"/>
-          <w:sz w:val="32"/>
-          <w:szCs w:val="32"/>
-        </w:rPr>
-        <w:t>ผศ.สุรพนธ์</w:t>
-      </w:r>
-      <w:proofErr w:type="spellEnd"/>
-      <w:r>
-        <w:rPr>
-          <w:rFonts w:ascii="TH Sarabun New" w:eastAsia="Arial Unicode MS" w:hAnsi="TH Sarabun New" w:cs="TH Sarabun New"/>
-          <w:sz w:val="32"/>
-          <w:szCs w:val="32"/>
-        </w:rPr>
-        <w:t xml:space="preserve"> </w:t>
-      </w:r>
-      <w:proofErr w:type="spellStart"/>
-      <w:r>
-        <w:rPr>
-          <w:rFonts w:ascii="TH Sarabun New" w:eastAsia="Arial Unicode MS" w:hAnsi="TH Sarabun New" w:cs="TH Sarabun New"/>
-          <w:sz w:val="32"/>
-          <w:szCs w:val="32"/>
-        </w:rPr>
-        <w:t>ตุ้มนาค</w:t>
-      </w:r>
-      <w:proofErr w:type="spellEnd"/>
-      <w:r>
-        <w:rPr>
-          <w:rFonts w:ascii="TH Sarabun New" w:eastAsia="Arial Unicode MS" w:hAnsi="TH Sarabun New" w:cs="TH Sarabun New"/>
-          <w:sz w:val="32"/>
-          <w:szCs w:val="32"/>
-        </w:rPr>
-        <w:t xml:space="preserve"> </w:t>
-      </w:r>
-      <w:r>
-        <w:rPr>
-          <w:rFonts w:ascii="TH Sarabun New" w:eastAsia="Arial Unicode MS" w:hAnsi="TH Sarabun New" w:cs="TH Sarabun New"/>
-          <w:sz w:val="32"/>
-          <w:szCs w:val="32"/>
-        </w:rPr>
-        <w:br/>
-      </w:r>
-      <w:proofErr w:type="spellStart"/>
-      <w:r>
-        <w:rPr>
-          <w:rFonts w:ascii="TH Sarabun New" w:eastAsia="Arial Unicode MS" w:hAnsi="TH Sarabun New" w:cs="TH Sarabun New"/>
-          <w:sz w:val="32"/>
-          <w:szCs w:val="32"/>
-        </w:rPr>
-        <w:t>อ.นันทิพัฒน์</w:t>
-      </w:r>
-      <w:proofErr w:type="spellEnd"/>
-      <w:r>
-        <w:rPr>
-          <w:rFonts w:ascii="TH Sarabun New" w:eastAsia="Arial Unicode MS" w:hAnsi="TH Sarabun New" w:cs="TH Sarabun New"/>
-          <w:sz w:val="32"/>
-          <w:szCs w:val="32"/>
-        </w:rPr>
-        <w:t xml:space="preserve"> </w:t>
-      </w:r>
-      <w:proofErr w:type="spellStart"/>
-      <w:r>
-        <w:rPr>
-          <w:rFonts w:ascii="TH Sarabun New" w:eastAsia="Arial Unicode MS" w:hAnsi="TH Sarabun New" w:cs="TH Sarabun New"/>
-          <w:sz w:val="32"/>
-          <w:szCs w:val="32"/>
-        </w:rPr>
-        <w:t>นาคทอง</w:t>
-      </w:r>
-      <w:proofErr w:type="spellEnd"/>
+        <w:t>อ.นันทิพัฒน์ นาคทอง</w:t>
+      </w:r>
     </w:p>
     <w:p>
       <w:pPr>
@@ -502,32 +251,30 @@
           <w:szCs w:val="32"/>
         </w:rPr>
       </w:pPr>
-      <w:proofErr w:type="spellStart"/>
       <w:r>
         <w:rPr>
           <w:rFonts w:ascii="TH Sarabun New" w:eastAsia="Arial Unicode MS" w:hAnsi="TH Sarabun New" w:cs="TH Sarabun New"/>
           <w:sz w:val="32"/>
           <w:szCs w:val="32"/>
         </w:rPr>
-        <w:t>รายงานนี้เป็นส่วนหนึ่งของวิชา</w:t>
-      </w:r>
-      <w:proofErr w:type="spellEnd"/>
+        <w:t xml:space="preserve">รายงานนี้เป็นส่วนหนึ่งของวิชา </w:t>
+      </w:r>
+      <w:r>
+        <w:rPr>
+          <w:rFonts w:ascii="TH Sarabun New" w:hAnsi="TH Sarabun New" w:cs="TH Sarabun New"/>
+          <w:sz w:val="32"/>
+          <w:szCs w:val="32"/>
+          <w:highlight w:val="white"/>
+        </w:rPr>
+        <w:t>EMBEDDED SYSTEMS</w:t>
+      </w:r>
       <w:r>
         <w:rPr>
           <w:rFonts w:ascii="TH Sarabun New" w:eastAsia="Arial Unicode MS" w:hAnsi="TH Sarabun New" w:cs="TH Sarabun New"/>
           <w:sz w:val="32"/>
           <w:szCs w:val="32"/>
         </w:rPr>
-        <w:t xml:space="preserve"> </w:t>
-      </w:r>
-      <w:r>
-        <w:rPr>
-          <w:rFonts w:ascii="TH Sarabun New" w:hAnsi="TH Sarabun New" w:cs="TH Sarabun New"/>
-          <w:sz w:val="32"/>
-          <w:szCs w:val="32"/>
-          <w:highlight w:val="white"/>
-        </w:rPr>
-        <w:t>EMBEDDED SYSTEMS</w:t>
+        <w:t xml:space="preserve"> (CPE 328) </w:t>
       </w:r>
       <w:r>
         <w:rPr>
@@ -535,7 +282,7 @@
           <w:sz w:val="32"/>
           <w:szCs w:val="32"/>
         </w:rPr>
-        <w:t xml:space="preserve"> (CPE 328) </w:t>
+        <w:br/>
       </w:r>
       <w:r>
         <w:rPr>
@@ -543,98 +290,24 @@
           <w:sz w:val="32"/>
           <w:szCs w:val="32"/>
         </w:rPr>
+        <w:t xml:space="preserve">ภาคการศึกษาที่ 2 ปีการศึกษา 2563 </w:t>
+      </w:r>
+      <w:r>
+        <w:rPr>
+          <w:rFonts w:ascii="TH Sarabun New" w:eastAsia="Arial Unicode MS" w:hAnsi="TH Sarabun New" w:cs="TH Sarabun New"/>
+          <w:sz w:val="32"/>
+          <w:szCs w:val="32"/>
+        </w:rPr>
         <w:br/>
       </w:r>
-      <w:proofErr w:type="spellStart"/>
       <w:r>
         <w:rPr>
           <w:rFonts w:ascii="TH Sarabun New" w:eastAsia="Arial Unicode MS" w:hAnsi="TH Sarabun New" w:cs="TH Sarabun New"/>
           <w:sz w:val="32"/>
           <w:szCs w:val="32"/>
         </w:rPr>
-        <w:t>ภาคการศึกษาที่</w:t>
-      </w:r>
-      <w:proofErr w:type="spellEnd"/>
-      <w:r>
-        <w:rPr>
-          <w:rFonts w:ascii="TH Sarabun New" w:eastAsia="Arial Unicode MS" w:hAnsi="TH Sarabun New" w:cs="TH Sarabun New"/>
-          <w:sz w:val="32"/>
-          <w:szCs w:val="32"/>
-        </w:rPr>
-        <w:t xml:space="preserve"> 2 </w:t>
-      </w:r>
-      <w:proofErr w:type="spellStart"/>
-      <w:r>
-        <w:rPr>
-          <w:rFonts w:ascii="TH Sarabun New" w:eastAsia="Arial Unicode MS" w:hAnsi="TH Sarabun New" w:cs="TH Sarabun New"/>
-          <w:sz w:val="32"/>
-          <w:szCs w:val="32"/>
-        </w:rPr>
-        <w:t>ปีการศึกษา</w:t>
-      </w:r>
-      <w:proofErr w:type="spellEnd"/>
-      <w:r>
-        <w:rPr>
-          <w:rFonts w:ascii="TH Sarabun New" w:eastAsia="Arial Unicode MS" w:hAnsi="TH Sarabun New" w:cs="TH Sarabun New"/>
-          <w:sz w:val="32"/>
-          <w:szCs w:val="32"/>
-        </w:rPr>
-        <w:t xml:space="preserve"> 2563 </w:t>
-      </w:r>
-      <w:r>
-        <w:rPr>
-          <w:rFonts w:ascii="TH Sarabun New" w:eastAsia="Arial Unicode MS" w:hAnsi="TH Sarabun New" w:cs="TH Sarabun New"/>
-          <w:sz w:val="32"/>
-          <w:szCs w:val="32"/>
-        </w:rPr>
-        <w:br/>
-      </w:r>
-      <w:proofErr w:type="spellStart"/>
-      <w:r>
-        <w:rPr>
-          <w:rFonts w:ascii="TH Sarabun New" w:eastAsia="Arial Unicode MS" w:hAnsi="TH Sarabun New" w:cs="TH Sarabun New"/>
-          <w:sz w:val="32"/>
-          <w:szCs w:val="32"/>
-        </w:rPr>
-        <w:t>คณะวิศวกรรมศาสตร์</w:t>
-      </w:r>
-      <w:proofErr w:type="spellEnd"/>
-      <w:r>
-        <w:rPr>
-          <w:rFonts w:ascii="TH Sarabun New" w:eastAsia="Arial Unicode MS" w:hAnsi="TH Sarabun New" w:cs="TH Sarabun New"/>
-          <w:sz w:val="32"/>
-          <w:szCs w:val="32"/>
-        </w:rPr>
-        <w:t xml:space="preserve"> </w:t>
-      </w:r>
-      <w:proofErr w:type="spellStart"/>
-      <w:r>
-        <w:rPr>
-          <w:rFonts w:ascii="TH Sarabun New" w:eastAsia="Arial Unicode MS" w:hAnsi="TH Sarabun New" w:cs="TH Sarabun New"/>
-          <w:sz w:val="32"/>
-          <w:szCs w:val="32"/>
-        </w:rPr>
-        <w:t>ภาควิชาคอมพิวเตอร์</w:t>
-      </w:r>
-      <w:proofErr w:type="spellEnd"/>
-      <w:r>
-        <w:rPr>
-          <w:rFonts w:ascii="TH Sarabun New" w:eastAsia="Arial Unicode MS" w:hAnsi="TH Sarabun New" w:cs="TH Sarabun New"/>
-          <w:sz w:val="32"/>
-          <w:szCs w:val="32"/>
-        </w:rPr>
-        <w:t xml:space="preserve"> </w:t>
-      </w:r>
-      <w:proofErr w:type="spellStart"/>
-      <w:r>
-        <w:rPr>
-          <w:rFonts w:ascii="TH Sarabun New" w:eastAsia="Arial Unicode MS" w:hAnsi="TH Sarabun New" w:cs="TH Sarabun New"/>
-          <w:sz w:val="32"/>
-          <w:szCs w:val="32"/>
-        </w:rPr>
-        <w:t>มหาวิทยาลัยเทคโนโลยีพระจอมเกล้าธนบุรี</w:t>
-      </w:r>
-      <w:proofErr w:type="spellEnd"/>
+        <w:t>คณะวิศวกรรมศาสตร์ ภาควิชาคอมพิวเตอร์ มหาวิทยาลัยเทคโนโลยีพระจอมเกล้าธนบุรี</w:t>
+      </w:r>
     </w:p>
     <w:p>
       <w:pPr>
@@ -675,7 +348,6 @@
           <w:szCs w:val="32"/>
         </w:rPr>
       </w:pPr>
-      <w:proofErr w:type="spellStart"/>
       <w:r>
         <w:rPr>
           <w:rFonts w:ascii="TH Sarabun New" w:eastAsia="Cordia New" w:hAnsi="TH Sarabun New" w:cs="TH Sarabun New"/>
@@ -684,7 +356,6 @@
         </w:rPr>
         <w:t>สร้างอุปกรณ์</w:t>
       </w:r>
-      <w:proofErr w:type="spellEnd"/>
       <w:r>
         <w:rPr>
           <w:rFonts w:ascii="TH Sarabun New" w:eastAsia="Cordia New" w:hAnsi="TH Sarabun New" w:cs="TH Sarabun New"/>
@@ -702,124 +373,14 @@
         </w:rPr>
         <w:t xml:space="preserve">LED RGB </w:t>
       </w:r>
-      <w:proofErr w:type="spellStart"/>
       <w:r>
         <w:rPr>
           <w:rFonts w:ascii="TH Sarabun New" w:eastAsia="Cordia New" w:hAnsi="TH Sarabun New" w:cs="TH Sarabun New"/>
           <w:sz w:val="32"/>
           <w:szCs w:val="32"/>
         </w:rPr>
-        <w:t>ที่ไว้รับข้อมูลจาก</w:t>
-      </w:r>
-      <w:proofErr w:type="spellEnd"/>
-      <w:r>
-        <w:rPr>
-          <w:rFonts w:ascii="TH Sarabun New" w:eastAsia="Cordia New" w:hAnsi="TH Sarabun New" w:cs="TH Sarabun New"/>
-          <w:sz w:val="32"/>
-          <w:szCs w:val="32"/>
-        </w:rPr>
-        <w:t xml:space="preserve"> UART Protocol </w:t>
-      </w:r>
-      <w:proofErr w:type="spellStart"/>
-      <w:r>
-        <w:rPr>
-          <w:rFonts w:ascii="TH Sarabun New" w:eastAsia="Cordia New" w:hAnsi="TH Sarabun New" w:cs="TH Sarabun New"/>
-          <w:sz w:val="32"/>
-          <w:szCs w:val="32"/>
-        </w:rPr>
-        <w:t>เพื่อควบคุมการทำงานของหลอดไฟ</w:t>
-      </w:r>
-      <w:proofErr w:type="spellEnd"/>
-      <w:r>
-        <w:rPr>
-          <w:rFonts w:ascii="TH Sarabun New" w:eastAsia="Cordia New" w:hAnsi="TH Sarabun New" w:cs="TH Sarabun New"/>
-          <w:sz w:val="32"/>
-          <w:szCs w:val="32"/>
-        </w:rPr>
-        <w:t xml:space="preserve"> led </w:t>
-      </w:r>
-      <w:proofErr w:type="spellStart"/>
-      <w:r>
-        <w:rPr>
-          <w:rFonts w:ascii="TH Sarabun New" w:eastAsia="Cordia New" w:hAnsi="TH Sarabun New" w:cs="TH Sarabun New"/>
-          <w:sz w:val="32"/>
-          <w:szCs w:val="32"/>
-        </w:rPr>
-        <w:t>รหัส</w:t>
-      </w:r>
-      <w:proofErr w:type="spellEnd"/>
-      <w:r>
-        <w:rPr>
-          <w:rFonts w:ascii="TH Sarabun New" w:eastAsia="Cordia New" w:hAnsi="TH Sarabun New" w:cs="TH Sarabun New"/>
-          <w:sz w:val="32"/>
-          <w:szCs w:val="32"/>
-        </w:rPr>
-        <w:t xml:space="preserve"> APA102 </w:t>
-      </w:r>
-      <w:proofErr w:type="spellStart"/>
-      <w:r>
-        <w:rPr>
-          <w:rFonts w:ascii="TH Sarabun New" w:eastAsia="Cordia New" w:hAnsi="TH Sarabun New" w:cs="TH Sarabun New"/>
-          <w:sz w:val="32"/>
-          <w:szCs w:val="32"/>
-        </w:rPr>
-        <w:t>ให้ทำตามคำสั่งที่</w:t>
-      </w:r>
-      <w:proofErr w:type="spellEnd"/>
-      <w:r>
-        <w:rPr>
-          <w:rFonts w:ascii="TH Sarabun New" w:eastAsia="Cordia New" w:hAnsi="TH Sarabun New" w:cs="TH Sarabun New"/>
-          <w:sz w:val="32"/>
-          <w:szCs w:val="32"/>
-        </w:rPr>
-        <w:t xml:space="preserve"> input </w:t>
-      </w:r>
-      <w:proofErr w:type="spellStart"/>
-      <w:r>
-        <w:rPr>
-          <w:rFonts w:ascii="TH Sarabun New" w:eastAsia="Cordia New" w:hAnsi="TH Sarabun New" w:cs="TH Sarabun New"/>
-          <w:sz w:val="32"/>
-          <w:szCs w:val="32"/>
-        </w:rPr>
-        <w:t>เข้าไป</w:t>
-      </w:r>
-      <w:proofErr w:type="spellEnd"/>
-      <w:r>
-        <w:rPr>
-          <w:rFonts w:ascii="TH Sarabun New" w:eastAsia="Cordia New" w:hAnsi="TH Sarabun New" w:cs="TH Sarabun New"/>
-          <w:sz w:val="32"/>
-          <w:szCs w:val="32"/>
-        </w:rPr>
-        <w:t xml:space="preserve"> </w:t>
-      </w:r>
-      <w:proofErr w:type="spellStart"/>
-      <w:r>
-        <w:rPr>
-          <w:rFonts w:ascii="TH Sarabun New" w:eastAsia="Cordia New" w:hAnsi="TH Sarabun New" w:cs="TH Sarabun New"/>
-          <w:sz w:val="32"/>
-          <w:szCs w:val="32"/>
-        </w:rPr>
-        <w:t>เช่นเปิด-ปิดหลอดไฟ</w:t>
-      </w:r>
-      <w:proofErr w:type="spellEnd"/>
-      <w:r>
-        <w:rPr>
-          <w:rFonts w:ascii="TH Sarabun New" w:eastAsia="Cordia New" w:hAnsi="TH Sarabun New" w:cs="TH Sarabun New"/>
-          <w:sz w:val="32"/>
-          <w:szCs w:val="32"/>
-        </w:rPr>
-        <w:t xml:space="preserve"> </w:t>
-      </w:r>
-      <w:proofErr w:type="spellStart"/>
-      <w:r>
-        <w:rPr>
-          <w:rFonts w:ascii="TH Sarabun New" w:eastAsia="Cordia New" w:hAnsi="TH Sarabun New" w:cs="TH Sarabun New"/>
-          <w:sz w:val="32"/>
-          <w:szCs w:val="32"/>
-        </w:rPr>
-        <w:t>กำหนดความเร็วไฟวิ่งเป็นต้น</w:t>
-      </w:r>
-      <w:proofErr w:type="spellEnd"/>
+        <w:t>ที่ไว้รับข้อมูลจาก UART Protocol เพื่อควบคุมการทำงานของหลอดไฟ led รหัส APA102 ให้ทำตามคำสั่งที่ input เข้าไป เช่นเปิด-ปิดหลอดไฟ กำหนดความเร็วไฟวิ่งเป็นต้น</w:t>
+      </w:r>
     </w:p>
     <w:p>
       <w:pPr>
@@ -862,7 +423,6 @@
           <w:szCs w:val="32"/>
         </w:rPr>
       </w:pPr>
-      <w:proofErr w:type="spellStart"/>
       <w:r>
         <w:rPr>
           <w:rFonts w:ascii="TH Sarabun New" w:eastAsia="Cordia New" w:hAnsi="TH Sarabun New" w:cs="TH Sarabun New"/>
@@ -871,7 +431,6 @@
         </w:rPr>
         <w:t>เปิด-ปิดหลอดไฟแต่ละดวง</w:t>
       </w:r>
-      <w:proofErr w:type="spellEnd"/>
     </w:p>
     <w:p>
       <w:pPr>
@@ -887,7 +446,6 @@
           <w:szCs w:val="32"/>
         </w:rPr>
       </w:pPr>
-      <w:proofErr w:type="spellStart"/>
       <w:r>
         <w:rPr>
           <w:rFonts w:ascii="TH Sarabun New" w:eastAsia="Cordia New" w:hAnsi="TH Sarabun New" w:cs="TH Sarabun New"/>
@@ -896,7 +454,6 @@
         </w:rPr>
         <w:t>กำหนดสีของหลอดไฟแต่ละดวง</w:t>
       </w:r>
-      <w:proofErr w:type="spellEnd"/>
     </w:p>
     <w:p>
       <w:pPr>
@@ -912,7 +469,6 @@
           <w:szCs w:val="32"/>
         </w:rPr>
       </w:pPr>
-      <w:proofErr w:type="spellStart"/>
       <w:r>
         <w:rPr>
           <w:rFonts w:ascii="TH Sarabun New" w:eastAsia="Cordia New" w:hAnsi="TH Sarabun New" w:cs="TH Sarabun New"/>
@@ -921,7 +477,6 @@
         </w:rPr>
         <w:t>กำหนดสีของหลอดไฟทุกดวง</w:t>
       </w:r>
-      <w:proofErr w:type="spellEnd"/>
     </w:p>
     <w:p>
       <w:pPr>
@@ -937,7 +492,6 @@
           <w:szCs w:val="32"/>
         </w:rPr>
       </w:pPr>
-      <w:proofErr w:type="spellStart"/>
       <w:r>
         <w:rPr>
           <w:rFonts w:ascii="TH Sarabun New" w:eastAsia="Cordia New" w:hAnsi="TH Sarabun New" w:cs="TH Sarabun New"/>
@@ -946,7 +500,6 @@
         </w:rPr>
         <w:t>ทำไฟวิ่งตามความเร็วที่กำหนด</w:t>
       </w:r>
-      <w:proofErr w:type="spellEnd"/>
     </w:p>
     <w:p>
       <w:pPr>
@@ -962,7 +515,6 @@
           <w:szCs w:val="32"/>
         </w:rPr>
       </w:pPr>
-      <w:proofErr w:type="spellStart"/>
       <w:r>
         <w:rPr>
           <w:rFonts w:ascii="TH Sarabun New" w:eastAsia="Cordia New" w:hAnsi="TH Sarabun New" w:cs="TH Sarabun New"/>
@@ -971,7 +523,6 @@
         </w:rPr>
         <w:t>กระพริบไฟตามความเร็วที่กำหนด</w:t>
       </w:r>
-      <w:proofErr w:type="spellEnd"/>
     </w:p>
     <w:p>
       <w:pPr>
@@ -987,7 +538,6 @@
           <w:szCs w:val="32"/>
         </w:rPr>
       </w:pPr>
-      <w:proofErr w:type="spellStart"/>
       <w:r>
         <w:rPr>
           <w:rFonts w:ascii="TH Sarabun New" w:eastAsia="Cordia New" w:hAnsi="TH Sarabun New" w:cs="TH Sarabun New"/>
@@ -996,7 +546,6 @@
         </w:rPr>
         <w:t>ปิดหลอดไฟทุกดวง</w:t>
       </w:r>
-      <w:proofErr w:type="spellEnd"/>
     </w:p>
     <w:p>
       <w:pPr>
@@ -1012,7 +561,6 @@
           <w:szCs w:val="32"/>
         </w:rPr>
       </w:pPr>
-      <w:proofErr w:type="spellStart"/>
       <w:r>
         <w:rPr>
           <w:rFonts w:ascii="TH Sarabun New" w:eastAsia="Arial Unicode MS" w:hAnsi="TH Sarabun New" w:cs="TH Sarabun New"/>
@@ -1021,7 +569,6 @@
         </w:rPr>
         <w:t>โหมดไฟวิ่งสีรุ้ง</w:t>
       </w:r>
-      <w:proofErr w:type="spellEnd"/>
     </w:p>
     <w:p>
       <w:pPr>
@@ -1058,6 +605,462 @@
           <w:sz w:val="32"/>
           <w:szCs w:val="32"/>
         </w:rPr>
+        <w:t>Hardware Design</w:t>
+      </w:r>
+    </w:p>
+    <w:p>
+      <w:pPr>
+        <w:pStyle w:val="ListParagraph"/>
+        <w:numPr>
+          <w:ilvl w:val="1"/>
+          <w:numId w:val="3"/>
+        </w:numPr>
+        <w:spacing w:before="240" w:after="240"/>
+        <w:rPr>
+          <w:rFonts w:ascii="TH Sarabun New" w:hAnsi="TH Sarabun New" w:cs="TH Sarabun New"/>
+          <w:b/>
+          <w:bCs/>
+          <w:sz w:val="32"/>
+          <w:szCs w:val="32"/>
+        </w:rPr>
+      </w:pPr>
+      <w:r>
+        <w:rPr>
+          <w:rFonts w:ascii="TH Sarabun New" w:hAnsi="TH Sarabun New" w:cs="TH Sarabun New"/>
+          <w:b/>
+          <w:bCs/>
+          <w:sz w:val="32"/>
+          <w:szCs w:val="32"/>
+        </w:rPr>
+        <w:t>Specification</w:t>
+      </w:r>
+    </w:p>
+    <w:tbl>
+      <w:tblPr>
+        <w:tblStyle w:val="TableGrid"/>
+        <w:tblW w:w="0" w:type="auto"/>
+        <w:tblInd w:w="1413" w:type="dxa"/>
+        <w:tblLook w:val="04A0" w:firstRow="1" w:lastRow="0" w:firstColumn="1" w:lastColumn="0" w:noHBand="0" w:noVBand="1"/>
+      </w:tblPr>
+      <w:tblGrid>
+        <w:gridCol w:w="2268"/>
+        <w:gridCol w:w="2268"/>
+      </w:tblGrid>
+      <w:tr>
+        <w:trPr>
+          <w:trHeight w:val="401"/>
+        </w:trPr>
+        <w:tc>
+          <w:tcPr>
+            <w:tcW w:w="2268" w:type="dxa"/>
+            <w:shd w:val="clear" w:color="auto" w:fill="D9D9D9" w:themeFill="background1" w:themeFillShade="D9"/>
+          </w:tcPr>
+          <w:p>
+            <w:pPr>
+              <w:spacing w:line="360" w:lineRule="auto"/>
+              <w:contextualSpacing/>
+              <w:jc w:val="center"/>
+              <w:rPr>
+                <w:rFonts w:ascii="TH Sarabun New" w:hAnsi="TH Sarabun New" w:cs="TH Sarabun New"/>
+                <w:sz w:val="32"/>
+                <w:szCs w:val="32"/>
+              </w:rPr>
+            </w:pPr>
+            <w:r>
+              <w:rPr>
+                <w:rFonts w:ascii="TH Sarabun New" w:hAnsi="TH Sarabun New" w:cs="TH Sarabun New"/>
+                <w:sz w:val="32"/>
+                <w:szCs w:val="32"/>
+              </w:rPr>
+              <w:t>Spec</w:t>
+            </w:r>
+          </w:p>
+        </w:tc>
+        <w:tc>
+          <w:tcPr>
+            <w:tcW w:w="2268" w:type="dxa"/>
+            <w:shd w:val="clear" w:color="auto" w:fill="D9D9D9" w:themeFill="background1" w:themeFillShade="D9"/>
+          </w:tcPr>
+          <w:p>
+            <w:pPr>
+              <w:spacing w:line="360" w:lineRule="auto"/>
+              <w:contextualSpacing/>
+              <w:jc w:val="center"/>
+              <w:rPr>
+                <w:rFonts w:ascii="TH Sarabun New" w:hAnsi="TH Sarabun New" w:cs="TH Sarabun New"/>
+                <w:sz w:val="32"/>
+                <w:szCs w:val="32"/>
+              </w:rPr>
+            </w:pPr>
+            <w:r>
+              <w:rPr>
+                <w:rFonts w:ascii="TH Sarabun New" w:hAnsi="TH Sarabun New" w:cs="TH Sarabun New"/>
+                <w:sz w:val="32"/>
+                <w:szCs w:val="32"/>
+              </w:rPr>
+              <w:t>Value</w:t>
+            </w:r>
+          </w:p>
+        </w:tc>
+      </w:tr>
+      <w:tr>
+        <w:trPr>
+          <w:trHeight w:val="401"/>
+        </w:trPr>
+        <w:tc>
+          <w:tcPr>
+            <w:tcW w:w="2268" w:type="dxa"/>
+          </w:tcPr>
+          <w:p>
+            <w:pPr>
+              <w:spacing w:line="360" w:lineRule="auto"/>
+              <w:contextualSpacing/>
+              <w:jc w:val="center"/>
+              <w:rPr>
+                <w:rFonts w:ascii="TH Sarabun New" w:hAnsi="TH Sarabun New" w:cs="TH Sarabun New"/>
+                <w:sz w:val="32"/>
+                <w:szCs w:val="32"/>
+              </w:rPr>
+            </w:pPr>
+            <w:r>
+              <w:rPr>
+                <w:rFonts w:ascii="TH Sarabun New" w:hAnsi="TH Sarabun New" w:cs="TH Sarabun New"/>
+                <w:sz w:val="32"/>
+                <w:szCs w:val="32"/>
+              </w:rPr>
+              <w:t>Input voltage</w:t>
+            </w:r>
+          </w:p>
+        </w:tc>
+        <w:tc>
+          <w:tcPr>
+            <w:tcW w:w="2268" w:type="dxa"/>
+          </w:tcPr>
+          <w:p>
+            <w:pPr>
+              <w:spacing w:line="360" w:lineRule="auto"/>
+              <w:contextualSpacing/>
+              <w:jc w:val="center"/>
+              <w:rPr>
+                <w:rFonts w:ascii="TH Sarabun New" w:hAnsi="TH Sarabun New" w:cs="TH Sarabun New"/>
+                <w:sz w:val="32"/>
+                <w:szCs w:val="32"/>
+              </w:rPr>
+            </w:pPr>
+            <w:r>
+              <w:rPr>
+                <w:rFonts w:ascii="TH Sarabun New" w:hAnsi="TH Sarabun New" w:cs="TH Sarabun New"/>
+                <w:sz w:val="32"/>
+                <w:szCs w:val="32"/>
+              </w:rPr>
+              <w:t>9 – 5 volts</w:t>
+            </w:r>
+          </w:p>
+        </w:tc>
+      </w:tr>
+      <w:tr>
+        <w:tc>
+          <w:tcPr>
+            <w:tcW w:w="2268" w:type="dxa"/>
+          </w:tcPr>
+          <w:p>
+            <w:pPr>
+              <w:spacing w:line="360" w:lineRule="auto"/>
+              <w:contextualSpacing/>
+              <w:jc w:val="center"/>
+              <w:rPr>
+                <w:rFonts w:ascii="TH Sarabun New" w:hAnsi="TH Sarabun New" w:cs="TH Sarabun New"/>
+                <w:sz w:val="32"/>
+                <w:szCs w:val="32"/>
+              </w:rPr>
+            </w:pPr>
+            <w:r>
+              <w:rPr>
+                <w:rFonts w:ascii="TH Sarabun New" w:hAnsi="TH Sarabun New" w:cs="TH Sarabun New"/>
+                <w:sz w:val="32"/>
+                <w:szCs w:val="32"/>
+              </w:rPr>
+              <w:t>Maximum current</w:t>
+            </w:r>
+          </w:p>
+        </w:tc>
+        <w:tc>
+          <w:tcPr>
+            <w:tcW w:w="2268" w:type="dxa"/>
+          </w:tcPr>
+          <w:p>
+            <w:pPr>
+              <w:spacing w:line="360" w:lineRule="auto"/>
+              <w:contextualSpacing/>
+              <w:jc w:val="center"/>
+              <w:rPr>
+                <w:rFonts w:ascii="TH Sarabun New" w:hAnsi="TH Sarabun New" w:cs="TH Sarabun New"/>
+                <w:sz w:val="32"/>
+                <w:szCs w:val="32"/>
+              </w:rPr>
+            </w:pPr>
+            <w:r>
+              <w:rPr>
+                <w:rFonts w:ascii="TH Sarabun New" w:hAnsi="TH Sarabun New" w:cs="TH Sarabun New"/>
+                <w:sz w:val="32"/>
+                <w:szCs w:val="32"/>
+              </w:rPr>
+              <w:t>1.5 Amps</w:t>
+            </w:r>
+          </w:p>
+        </w:tc>
+      </w:tr>
+      <w:tr>
+        <w:tc>
+          <w:tcPr>
+            <w:tcW w:w="2268" w:type="dxa"/>
+          </w:tcPr>
+          <w:p>
+            <w:pPr>
+              <w:spacing w:line="360" w:lineRule="auto"/>
+              <w:contextualSpacing/>
+              <w:jc w:val="center"/>
+              <w:rPr>
+                <w:rFonts w:ascii="TH Sarabun New" w:hAnsi="TH Sarabun New" w:cs="TH Sarabun New"/>
+                <w:sz w:val="32"/>
+                <w:szCs w:val="32"/>
+              </w:rPr>
+            </w:pPr>
+            <w:r>
+              <w:rPr>
+                <w:rFonts w:ascii="TH Sarabun New" w:hAnsi="TH Sarabun New" w:cs="TH Sarabun New"/>
+                <w:sz w:val="32"/>
+                <w:szCs w:val="32"/>
+              </w:rPr>
+              <w:t>Operating frequency</w:t>
+            </w:r>
+          </w:p>
+        </w:tc>
+        <w:tc>
+          <w:tcPr>
+            <w:tcW w:w="2268" w:type="dxa"/>
+          </w:tcPr>
+          <w:p>
+            <w:pPr>
+              <w:spacing w:line="360" w:lineRule="auto"/>
+              <w:contextualSpacing/>
+              <w:jc w:val="center"/>
+              <w:rPr>
+                <w:rFonts w:ascii="TH Sarabun New" w:hAnsi="TH Sarabun New" w:cs="TH Sarabun New"/>
+                <w:sz w:val="32"/>
+                <w:szCs w:val="32"/>
+              </w:rPr>
+            </w:pPr>
+            <w:r>
+              <w:rPr>
+                <w:rFonts w:ascii="TH Sarabun New" w:hAnsi="TH Sarabun New" w:cs="TH Sarabun New"/>
+                <w:sz w:val="32"/>
+                <w:szCs w:val="32"/>
+              </w:rPr>
+              <w:t>8 M</w:t>
+            </w:r>
+            <w:r>
+              <w:rPr>
+                <w:rFonts w:ascii="TH Sarabun New" w:hAnsi="TH Sarabun New" w:cs="TH Sarabun New"/>
+                <w:sz w:val="32"/>
+                <w:szCs w:val="32"/>
+              </w:rPr>
+              <w:t>H</w:t>
+            </w:r>
+            <w:r>
+              <w:rPr>
+                <w:rFonts w:ascii="TH Sarabun New" w:hAnsi="TH Sarabun New" w:cs="TH Sarabun New"/>
+                <w:sz w:val="32"/>
+                <w:szCs w:val="32"/>
+              </w:rPr>
+              <w:t>z</w:t>
+            </w:r>
+          </w:p>
+        </w:tc>
+      </w:tr>
+      <w:tr>
+        <w:tc>
+          <w:tcPr>
+            <w:tcW w:w="2268" w:type="dxa"/>
+          </w:tcPr>
+          <w:p>
+            <w:pPr>
+              <w:spacing w:line="360" w:lineRule="auto"/>
+              <w:contextualSpacing/>
+              <w:jc w:val="center"/>
+              <w:rPr>
+                <w:rFonts w:ascii="TH Sarabun New" w:hAnsi="TH Sarabun New" w:cs="TH Sarabun New"/>
+                <w:sz w:val="32"/>
+                <w:szCs w:val="32"/>
+              </w:rPr>
+            </w:pPr>
+            <w:r>
+              <w:rPr>
+                <w:rFonts w:ascii="TH Sarabun New" w:hAnsi="TH Sarabun New" w:cs="TH Sarabun New"/>
+                <w:sz w:val="32"/>
+                <w:szCs w:val="32"/>
+              </w:rPr>
+              <w:t>B</w:t>
+            </w:r>
+            <w:r>
+              <w:rPr>
+                <w:rFonts w:ascii="TH Sarabun New" w:hAnsi="TH Sarabun New" w:cs="TH Sarabun New"/>
+                <w:sz w:val="32"/>
+                <w:szCs w:val="32"/>
+              </w:rPr>
+              <w:t>a</w:t>
+            </w:r>
+            <w:r>
+              <w:rPr>
+                <w:rFonts w:ascii="TH Sarabun New" w:hAnsi="TH Sarabun New" w:cs="TH Sarabun New"/>
+                <w:sz w:val="32"/>
+                <w:szCs w:val="32"/>
+              </w:rPr>
+              <w:t>u</w:t>
+            </w:r>
+            <w:r>
+              <w:rPr>
+                <w:rFonts w:ascii="TH Sarabun New" w:hAnsi="TH Sarabun New" w:cs="TH Sarabun New"/>
+                <w:sz w:val="32"/>
+                <w:szCs w:val="32"/>
+              </w:rPr>
+              <w:t>d rate</w:t>
+            </w:r>
+          </w:p>
+        </w:tc>
+        <w:tc>
+          <w:tcPr>
+            <w:tcW w:w="2268" w:type="dxa"/>
+          </w:tcPr>
+          <w:p>
+            <w:pPr>
+              <w:spacing w:line="360" w:lineRule="auto"/>
+              <w:contextualSpacing/>
+              <w:jc w:val="center"/>
+              <w:rPr>
+                <w:rFonts w:ascii="TH Sarabun New" w:hAnsi="TH Sarabun New" w:cs="TH Sarabun New"/>
+                <w:sz w:val="32"/>
+                <w:szCs w:val="32"/>
+              </w:rPr>
+            </w:pPr>
+            <w:r>
+              <w:rPr>
+                <w:rFonts w:ascii="TH Sarabun New" w:hAnsi="TH Sarabun New" w:cs="TH Sarabun New"/>
+                <w:sz w:val="32"/>
+                <w:szCs w:val="32"/>
+              </w:rPr>
+              <w:t>9600</w:t>
+            </w:r>
+          </w:p>
+        </w:tc>
+      </w:tr>
+      <w:tr>
+        <w:tc>
+          <w:tcPr>
+            <w:tcW w:w="2268" w:type="dxa"/>
+          </w:tcPr>
+          <w:p>
+            <w:pPr>
+              <w:spacing w:line="360" w:lineRule="auto"/>
+              <w:contextualSpacing/>
+              <w:jc w:val="center"/>
+              <w:rPr>
+                <w:rFonts w:ascii="TH Sarabun New" w:hAnsi="TH Sarabun New" w:cs="TH Sarabun New"/>
+                <w:sz w:val="32"/>
+                <w:szCs w:val="32"/>
+              </w:rPr>
+            </w:pPr>
+            <w:r>
+              <w:rPr>
+                <w:rFonts w:ascii="TH Sarabun New" w:hAnsi="TH Sarabun New" w:cs="TH Sarabun New"/>
+                <w:sz w:val="32"/>
+                <w:szCs w:val="32"/>
+              </w:rPr>
+              <w:t>SPI Frequency</w:t>
+            </w:r>
+          </w:p>
+        </w:tc>
+        <w:tc>
+          <w:tcPr>
+            <w:tcW w:w="2268" w:type="dxa"/>
+          </w:tcPr>
+          <w:p>
+            <w:pPr>
+              <w:spacing w:line="360" w:lineRule="auto"/>
+              <w:contextualSpacing/>
+              <w:jc w:val="center"/>
+              <w:rPr>
+                <w:rFonts w:ascii="TH Sarabun New" w:hAnsi="TH Sarabun New" w:cs="TH Sarabun New"/>
+                <w:sz w:val="32"/>
+                <w:szCs w:val="32"/>
+                <w:lang w:val="en-US"/>
+              </w:rPr>
+            </w:pPr>
+            <w:r>
+              <w:rPr>
+                <w:rFonts w:ascii="TH Sarabun New" w:hAnsi="TH Sarabun New" w:cs="TH Sarabun New"/>
+                <w:sz w:val="32"/>
+                <w:szCs w:val="32"/>
+              </w:rPr>
+              <w:t>8 M</w:t>
+            </w:r>
+            <w:r>
+              <w:rPr>
+                <w:rFonts w:ascii="TH Sarabun New" w:hAnsi="TH Sarabun New" w:cs="TH Sarabun New"/>
+                <w:sz w:val="32"/>
+                <w:szCs w:val="32"/>
+              </w:rPr>
+              <w:t>H</w:t>
+            </w:r>
+            <w:r>
+              <w:rPr>
+                <w:rFonts w:ascii="TH Sarabun New" w:hAnsi="TH Sarabun New" w:cs="TH Sarabun New"/>
+                <w:sz w:val="32"/>
+                <w:szCs w:val="32"/>
+              </w:rPr>
+              <w:t>z</w:t>
+            </w:r>
+          </w:p>
+        </w:tc>
+      </w:tr>
+    </w:tbl>
+    <w:p>
+      <w:pPr>
+        <w:spacing w:before="240" w:after="240"/>
+        <w:rPr>
+          <w:rFonts w:ascii="TH Sarabun New" w:hAnsi="TH Sarabun New" w:cs="TH Sarabun New"/>
+          <w:b/>
+          <w:bCs/>
+          <w:sz w:val="32"/>
+          <w:szCs w:val="32"/>
+        </w:rPr>
+      </w:pPr>
+    </w:p>
+    <w:p>
+      <w:pPr>
+        <w:pStyle w:val="ListParagraph"/>
+        <w:numPr>
+          <w:ilvl w:val="1"/>
+          <w:numId w:val="3"/>
+        </w:numPr>
+        <w:spacing w:before="240" w:after="240"/>
+        <w:rPr>
+          <w:rFonts w:ascii="TH Sarabun New" w:hAnsi="TH Sarabun New" w:cs="TH Sarabun New"/>
+          <w:b/>
+          <w:bCs/>
+          <w:sz w:val="32"/>
+          <w:szCs w:val="32"/>
+        </w:rPr>
+      </w:pPr>
+      <w:r>
+        <w:rPr>
+          <w:rFonts w:ascii="TH Sarabun New" w:hAnsi="TH Sarabun New" w:cs="TH Sarabun New"/>
+          <w:b/>
+          <w:bCs/>
+          <w:sz w:val="32"/>
+          <w:szCs w:val="32"/>
+        </w:rPr>
+        <w:lastRenderedPageBreak/>
         <w:t>Functional Block Diagram</w:t>
       </w:r>
     </w:p>
@@ -1079,9 +1082,9 @@
           <w:szCs w:val="32"/>
         </w:rPr>
         <w:drawing>
-          <wp:inline distT="114300" distB="114300" distL="114300" distR="114300" wp14:anchorId="58335AC8" wp14:editId="62C47218">
-            <wp:extent cx="5383033" cy="1757239"/>
-            <wp:effectExtent l="0" t="0" r="8255" b="0"/>
+          <wp:inline distT="114300" distB="114300" distL="114300" distR="114300" wp14:anchorId="58335AC8" wp14:editId="68770220">
+            <wp:extent cx="5832909" cy="2184935"/>
+            <wp:effectExtent l="0" t="0" r="0" b="0"/>
             <wp:docPr id="8" name="image4.png"/>
             <wp:cNvGraphicFramePr/>
             <a:graphic xmlns:a="http://schemas.openxmlformats.org/drawingml/2006/main">
@@ -1101,7 +1104,7 @@
                   <pic:spPr>
                     <a:xfrm>
                       <a:off x="0" y="0"/>
-                      <a:ext cx="5383033" cy="1757239"/>
+                      <a:ext cx="5846399" cy="2189988"/>
                     </a:xfrm>
                     <a:prstGeom prst="rect">
                       <a:avLst/>
@@ -1121,6 +1124,8 @@
         <w:jc w:val="center"/>
         <w:rPr>
           <w:rFonts w:ascii="TH Sarabun New" w:eastAsia="Times New Roman" w:hAnsi="TH Sarabun New" w:cs="TH Sarabun New"/>
+          <w:b/>
+          <w:bCs/>
           <w:color w:val="000000"/>
           <w:sz w:val="32"/>
           <w:szCs w:val="32"/>
@@ -1129,6 +1134,8 @@
       <w:r>
         <w:rPr>
           <w:rFonts w:ascii="TH Sarabun New" w:eastAsia="Times New Roman" w:hAnsi="TH Sarabun New" w:cs="TH Sarabun New" w:hint="cs"/>
+          <w:b/>
+          <w:bCs/>
           <w:color w:val="000000"/>
           <w:sz w:val="32"/>
           <w:szCs w:val="32"/>
@@ -1139,6 +1146,8 @@
       <w:r>
         <w:rPr>
           <w:rFonts w:ascii="TH Sarabun New" w:eastAsia="Times New Roman" w:hAnsi="TH Sarabun New" w:cs="TH Sarabun New"/>
+          <w:b/>
+          <w:bCs/>
           <w:color w:val="000000"/>
           <w:sz w:val="32"/>
           <w:szCs w:val="32"/>
@@ -1152,24 +1161,22 @@
         <w:jc w:val="center"/>
         <w:rPr>
           <w:rFonts w:ascii="TH Sarabun New" w:eastAsia="Times New Roman" w:hAnsi="TH Sarabun New" w:cs="TH Sarabun New"/>
-          <w:color w:val="000000"/>
-          <w:sz w:val="32"/>
-          <w:szCs w:val="32"/>
-        </w:rPr>
-      </w:pPr>
-    </w:p>
-    <w:p>
-      <w:pPr>
-        <w:spacing w:before="240" w:after="240"/>
-        <w:rPr>
-          <w:rFonts w:ascii="TH Sarabun New" w:hAnsi="TH Sarabun New" w:cs="TH Sarabun New"/>
           <w:b/>
           <w:bCs/>
-          <w:sz w:val="32"/>
-          <w:szCs w:val="32"/>
-        </w:rPr>
-      </w:pPr>
-      <w:r>
+          <w:color w:val="000000"/>
+          <w:sz w:val="32"/>
+          <w:szCs w:val="32"/>
+        </w:rPr>
+      </w:pPr>
+    </w:p>
+    <w:p>
+      <w:pPr>
+        <w:pStyle w:val="ListParagraph"/>
+        <w:numPr>
+          <w:ilvl w:val="1"/>
+          <w:numId w:val="3"/>
+        </w:numPr>
+        <w:spacing w:before="240" w:after="240"/>
         <w:rPr>
           <w:rFonts w:ascii="TH Sarabun New" w:hAnsi="TH Sarabun New" w:cs="TH Sarabun New"/>
           <w:b/>
@@ -1177,7 +1184,15 @@
           <w:sz w:val="32"/>
           <w:szCs w:val="32"/>
         </w:rPr>
-        <w:lastRenderedPageBreak/>
+      </w:pPr>
+      <w:r>
+        <w:rPr>
+          <w:rFonts w:ascii="TH Sarabun New" w:hAnsi="TH Sarabun New" w:cs="TH Sarabun New"/>
+          <w:b/>
+          <w:bCs/>
+          <w:sz w:val="32"/>
+          <w:szCs w:val="32"/>
+        </w:rPr>
         <w:t>Timing diagram</w:t>
       </w:r>
     </w:p>
@@ -2002,13 +2017,14 @@
           <w:sz w:val="32"/>
           <w:szCs w:val="32"/>
         </w:rPr>
+        <w:lastRenderedPageBreak/>
         <w:t>Data frame</w:t>
       </w:r>
     </w:p>
     <w:tbl>
       <w:tblPr>
         <w:tblStyle w:val="a1"/>
-        <w:tblW w:w="4605" w:type="dxa"/>
+        <w:tblW w:w="6369" w:type="dxa"/>
         <w:tblBorders>
           <w:top w:val="single" w:sz="8" w:space="0" w:color="000000"/>
           <w:left w:val="single" w:sz="8" w:space="0" w:color="000000"/>
@@ -2021,15 +2037,15 @@
         <w:tblLook w:val="0600" w:firstRow="0" w:lastRow="0" w:firstColumn="0" w:lastColumn="0" w:noHBand="1" w:noVBand="1"/>
       </w:tblPr>
       <w:tblGrid>
-        <w:gridCol w:w="1695"/>
-        <w:gridCol w:w="960"/>
-        <w:gridCol w:w="945"/>
-        <w:gridCol w:w="1005"/>
+        <w:gridCol w:w="2117"/>
+        <w:gridCol w:w="1275"/>
+        <w:gridCol w:w="1418"/>
+        <w:gridCol w:w="1559"/>
       </w:tblGrid>
       <w:tr>
         <w:tc>
           <w:tcPr>
-            <w:tcW w:w="1695" w:type="dxa"/>
+            <w:tcW w:w="2117" w:type="dxa"/>
             <w:shd w:val="clear" w:color="auto" w:fill="auto"/>
             <w:tcMar>
               <w:top w:w="100" w:type="dxa"/>
@@ -2061,7 +2077,7 @@
         </w:tc>
         <w:tc>
           <w:tcPr>
-            <w:tcW w:w="960" w:type="dxa"/>
+            <w:tcW w:w="1275" w:type="dxa"/>
             <w:shd w:val="clear" w:color="auto" w:fill="auto"/>
             <w:tcMar>
               <w:top w:w="100" w:type="dxa"/>
@@ -2093,7 +2109,7 @@
         </w:tc>
         <w:tc>
           <w:tcPr>
-            <w:tcW w:w="945" w:type="dxa"/>
+            <w:tcW w:w="1418" w:type="dxa"/>
             <w:shd w:val="clear" w:color="auto" w:fill="auto"/>
             <w:tcMar>
               <w:top w:w="100" w:type="dxa"/>
@@ -2125,7 +2141,7 @@
         </w:tc>
         <w:tc>
           <w:tcPr>
-            <w:tcW w:w="1005" w:type="dxa"/>
+            <w:tcW w:w="1559" w:type="dxa"/>
             <w:shd w:val="clear" w:color="auto" w:fill="auto"/>
             <w:tcMar>
               <w:top w:w="100" w:type="dxa"/>
@@ -2462,21 +2478,8 @@
           <w:sz w:val="32"/>
           <w:szCs w:val="32"/>
         </w:rPr>
-        <w:lastRenderedPageBreak/>
-        <w:t xml:space="preserve">How it </w:t>
-      </w:r>
-      <w:proofErr w:type="gramStart"/>
-      <w:r>
-        <w:rPr>
-          <w:rFonts w:ascii="TH Sarabun New" w:eastAsia="Cordia New" w:hAnsi="TH Sarabun New" w:cs="TH Sarabun New"/>
-          <w:b/>
-          <w:bCs/>
-          <w:sz w:val="32"/>
-          <w:szCs w:val="32"/>
-        </w:rPr>
-        <w:t>work</w:t>
-      </w:r>
-      <w:proofErr w:type="gramEnd"/>
+        <w:t>How it work</w:t>
+      </w:r>
     </w:p>
     <w:p>
       <w:pPr>
@@ -2491,77 +2494,13 @@
           <w:szCs w:val="32"/>
         </w:rPr>
       </w:pPr>
-      <w:proofErr w:type="spellStart"/>
       <w:r>
         <w:rPr>
           <w:rFonts w:ascii="TH Sarabun New" w:eastAsia="Arial Unicode MS" w:hAnsi="TH Sarabun New" w:cs="TH Sarabun New"/>
           <w:sz w:val="32"/>
           <w:szCs w:val="32"/>
         </w:rPr>
-        <w:t>ใช้</w:t>
-      </w:r>
-      <w:proofErr w:type="spellEnd"/>
-      <w:r>
-        <w:rPr>
-          <w:rFonts w:ascii="TH Sarabun New" w:eastAsia="Arial Unicode MS" w:hAnsi="TH Sarabun New" w:cs="TH Sarabun New"/>
-          <w:sz w:val="32"/>
-          <w:szCs w:val="32"/>
-        </w:rPr>
-        <w:t xml:space="preserve"> SPI </w:t>
-      </w:r>
-      <w:proofErr w:type="spellStart"/>
-      <w:r>
-        <w:rPr>
-          <w:rFonts w:ascii="TH Sarabun New" w:eastAsia="Arial Unicode MS" w:hAnsi="TH Sarabun New" w:cs="TH Sarabun New"/>
-          <w:sz w:val="32"/>
-          <w:szCs w:val="32"/>
-        </w:rPr>
-        <w:t>ในการ</w:t>
-      </w:r>
-      <w:proofErr w:type="spellEnd"/>
-      <w:r>
-        <w:rPr>
-          <w:rFonts w:ascii="TH Sarabun New" w:eastAsia="Arial Unicode MS" w:hAnsi="TH Sarabun New" w:cs="TH Sarabun New"/>
-          <w:sz w:val="32"/>
-          <w:szCs w:val="32"/>
-        </w:rPr>
-        <w:t xml:space="preserve"> </w:t>
-      </w:r>
-      <w:proofErr w:type="spellStart"/>
-      <w:r>
-        <w:rPr>
-          <w:rFonts w:ascii="TH Sarabun New" w:eastAsia="Arial Unicode MS" w:hAnsi="TH Sarabun New" w:cs="TH Sarabun New"/>
-          <w:sz w:val="32"/>
-          <w:szCs w:val="32"/>
-        </w:rPr>
-        <w:t>สื่อสารระหว่าง</w:t>
-      </w:r>
-      <w:proofErr w:type="spellEnd"/>
-      <w:r>
-        <w:rPr>
-          <w:rFonts w:ascii="TH Sarabun New" w:eastAsia="Arial Unicode MS" w:hAnsi="TH Sarabun New" w:cs="TH Sarabun New"/>
-          <w:sz w:val="32"/>
-          <w:szCs w:val="32"/>
-        </w:rPr>
-        <w:t xml:space="preserve"> ATmega328 </w:t>
-      </w:r>
-      <w:proofErr w:type="spellStart"/>
-      <w:r>
-        <w:rPr>
-          <w:rFonts w:ascii="TH Sarabun New" w:eastAsia="Arial Unicode MS" w:hAnsi="TH Sarabun New" w:cs="TH Sarabun New"/>
-          <w:sz w:val="32"/>
-          <w:szCs w:val="32"/>
-        </w:rPr>
-        <w:t>ไป</w:t>
-      </w:r>
-      <w:proofErr w:type="spellEnd"/>
-      <w:r>
-        <w:rPr>
-          <w:rFonts w:ascii="TH Sarabun New" w:eastAsia="Arial Unicode MS" w:hAnsi="TH Sarabun New" w:cs="TH Sarabun New"/>
-          <w:sz w:val="32"/>
-          <w:szCs w:val="32"/>
-        </w:rPr>
-        <w:t xml:space="preserve"> APA102</w:t>
+        <w:t>ใช้ SPI ในการ สื่อสารระหว่าง ATmega328 ไป APA102</w:t>
       </w:r>
     </w:p>
     <w:p>
@@ -2576,75 +2515,45 @@
           <w:szCs w:val="32"/>
         </w:rPr>
       </w:pPr>
-      <w:proofErr w:type="spellStart"/>
       <w:r>
         <w:rPr>
           <w:rFonts w:ascii="TH Sarabun New" w:eastAsia="Arial Unicode MS" w:hAnsi="TH Sarabun New" w:cs="TH Sarabun New"/>
           <w:sz w:val="32"/>
           <w:szCs w:val="32"/>
         </w:rPr>
-        <w:t>จากนั้น</w:t>
-      </w:r>
-      <w:proofErr w:type="spellEnd"/>
+        <w:t xml:space="preserve">จากนั้น </w:t>
+      </w:r>
+      <w:r>
+        <w:rPr>
+          <w:rFonts w:ascii="TH Sarabun New" w:hAnsi="TH Sarabun New" w:cs="TH Sarabun New"/>
+          <w:sz w:val="32"/>
+          <w:szCs w:val="32"/>
+        </w:rPr>
+        <w:t xml:space="preserve">UART </w:t>
+      </w:r>
       <w:r>
         <w:rPr>
           <w:rFonts w:ascii="TH Sarabun New" w:eastAsia="Arial Unicode MS" w:hAnsi="TH Sarabun New" w:cs="TH Sarabun New"/>
           <w:sz w:val="32"/>
           <w:szCs w:val="32"/>
         </w:rPr>
-        <w:t xml:space="preserve"> </w:t>
-      </w:r>
-      <w:r>
-        <w:rPr>
-          <w:rFonts w:ascii="TH Sarabun New" w:hAnsi="TH Sarabun New" w:cs="TH Sarabun New"/>
-          <w:sz w:val="32"/>
-          <w:szCs w:val="32"/>
-        </w:rPr>
-        <w:t xml:space="preserve">UART </w:t>
-      </w:r>
-      <w:proofErr w:type="spellStart"/>
+        <w:t xml:space="preserve">จะส่งข้อมูลต่อไปที่ </w:t>
+      </w:r>
+      <w:r>
+        <w:rPr>
+          <w:rFonts w:ascii="TH Sarabun New" w:hAnsi="TH Sarabun New" w:cs="TH Sarabun New"/>
+          <w:sz w:val="32"/>
+          <w:szCs w:val="32"/>
+        </w:rPr>
+        <w:t xml:space="preserve">Atmega328p </w:t>
+      </w:r>
       <w:r>
         <w:rPr>
           <w:rFonts w:ascii="TH Sarabun New" w:eastAsia="Arial Unicode MS" w:hAnsi="TH Sarabun New" w:cs="TH Sarabun New"/>
           <w:sz w:val="32"/>
           <w:szCs w:val="32"/>
         </w:rPr>
-        <w:t>จะส่งข้อมูลต่อไปที่</w:t>
-      </w:r>
-      <w:proofErr w:type="spellEnd"/>
-      <w:r>
-        <w:rPr>
-          <w:rFonts w:ascii="TH Sarabun New" w:eastAsia="Arial Unicode MS" w:hAnsi="TH Sarabun New" w:cs="TH Sarabun New"/>
-          <w:sz w:val="32"/>
-          <w:szCs w:val="32"/>
-        </w:rPr>
-        <w:t xml:space="preserve"> </w:t>
-      </w:r>
-      <w:r>
-        <w:rPr>
-          <w:rFonts w:ascii="TH Sarabun New" w:hAnsi="TH Sarabun New" w:cs="TH Sarabun New"/>
-          <w:sz w:val="32"/>
-          <w:szCs w:val="32"/>
-        </w:rPr>
-        <w:t xml:space="preserve">Atmega328p </w:t>
-      </w:r>
-      <w:proofErr w:type="spellStart"/>
-      <w:r>
-        <w:rPr>
-          <w:rFonts w:ascii="TH Sarabun New" w:eastAsia="Arial Unicode MS" w:hAnsi="TH Sarabun New" w:cs="TH Sarabun New"/>
-          <w:sz w:val="32"/>
-          <w:szCs w:val="32"/>
-        </w:rPr>
-        <w:t>เพื่อส่งสัญญาณการทำงานต่อไปที่</w:t>
-      </w:r>
-      <w:proofErr w:type="spellEnd"/>
-      <w:r>
-        <w:rPr>
-          <w:rFonts w:ascii="TH Sarabun New" w:eastAsia="Arial Unicode MS" w:hAnsi="TH Sarabun New" w:cs="TH Sarabun New"/>
-          <w:sz w:val="32"/>
-          <w:szCs w:val="32"/>
-        </w:rPr>
-        <w:t xml:space="preserve"> </w:t>
+        <w:t xml:space="preserve">เพื่อส่งสัญญาณการทำงานต่อไปที่ </w:t>
       </w:r>
       <w:r>
         <w:rPr>
@@ -2676,27 +2585,73 @@
         </w:rPr>
         <w:t xml:space="preserve">APA102 </w:t>
       </w:r>
-      <w:proofErr w:type="spellStart"/>
       <w:r>
         <w:rPr>
           <w:rFonts w:ascii="TH Sarabun New" w:eastAsia="Arial Unicode MS" w:hAnsi="TH Sarabun New" w:cs="TH Sarabun New"/>
           <w:sz w:val="32"/>
           <w:szCs w:val="32"/>
         </w:rPr>
-        <w:t>ทำตามคำสั่งที่ถูกสั่งจาก</w:t>
-      </w:r>
-      <w:proofErr w:type="spellEnd"/>
-      <w:r>
-        <w:rPr>
-          <w:rFonts w:ascii="TH Sarabun New" w:eastAsia="Arial Unicode MS" w:hAnsi="TH Sarabun New" w:cs="TH Sarabun New"/>
-          <w:sz w:val="32"/>
-          <w:szCs w:val="32"/>
-        </w:rPr>
-        <w:t xml:space="preserve"> User</w:t>
-      </w:r>
-    </w:p>
-    <w:p>
-      <w:pPr>
+        <w:t>ทำตามคำสั่งที่ถูกสั่งจาก User</w:t>
+      </w:r>
+    </w:p>
+    <w:p>
+      <w:pPr>
+        <w:spacing w:after="240"/>
+        <w:rPr>
+          <w:rFonts w:ascii="TH Sarabun New" w:hAnsi="TH Sarabun New" w:cs="TH Sarabun New"/>
+          <w:sz w:val="32"/>
+          <w:szCs w:val="32"/>
+        </w:rPr>
+      </w:pPr>
+    </w:p>
+    <w:p>
+      <w:pPr>
+        <w:spacing w:after="240"/>
+        <w:rPr>
+          <w:rFonts w:ascii="TH Sarabun New" w:hAnsi="TH Sarabun New" w:cs="TH Sarabun New"/>
+          <w:sz w:val="32"/>
+          <w:szCs w:val="32"/>
+        </w:rPr>
+      </w:pPr>
+    </w:p>
+    <w:p>
+      <w:pPr>
+        <w:spacing w:after="240"/>
+        <w:rPr>
+          <w:rFonts w:ascii="TH Sarabun New" w:hAnsi="TH Sarabun New" w:cs="TH Sarabun New"/>
+          <w:sz w:val="32"/>
+          <w:szCs w:val="32"/>
+          <w:lang w:val="en-US"/>
+        </w:rPr>
+      </w:pPr>
+    </w:p>
+    <w:p>
+      <w:pPr>
+        <w:spacing w:after="240"/>
+        <w:rPr>
+          <w:rFonts w:ascii="TH Sarabun New" w:hAnsi="TH Sarabun New" w:cs="TH Sarabun New"/>
+          <w:sz w:val="32"/>
+          <w:szCs w:val="32"/>
+        </w:rPr>
+      </w:pPr>
+    </w:p>
+    <w:p>
+      <w:pPr>
+        <w:spacing w:after="240"/>
+        <w:rPr>
+          <w:rFonts w:ascii="TH Sarabun New" w:hAnsi="TH Sarabun New" w:cs="TH Sarabun New"/>
+          <w:sz w:val="32"/>
+          <w:szCs w:val="32"/>
+        </w:rPr>
+      </w:pPr>
+    </w:p>
+    <w:p>
+      <w:pPr>
+        <w:pStyle w:val="ListParagraph"/>
+        <w:numPr>
+          <w:ilvl w:val="1"/>
+          <w:numId w:val="1"/>
+        </w:numPr>
         <w:spacing w:before="240" w:after="240"/>
         <w:rPr>
           <w:rFonts w:ascii="TH Sarabun New" w:hAnsi="TH Sarabun New" w:cs="TH Sarabun New"/>
@@ -2714,26 +2669,20 @@
           <w:sz w:val="32"/>
           <w:szCs w:val="32"/>
         </w:rPr>
+        <w:lastRenderedPageBreak/>
         <w:t>Simulation</w:t>
       </w:r>
     </w:p>
     <w:p>
       <w:pPr>
         <w:spacing w:before="240" w:after="240"/>
-        <w:rPr>
-          <w:rFonts w:ascii="TH Sarabun New" w:hAnsi="TH Sarabun New" w:cs="TH Sarabun New"/>
-          <w:sz w:val="32"/>
-          <w:szCs w:val="32"/>
-        </w:rPr>
-      </w:pPr>
-      <w:r>
-        <w:rPr>
-          <w:rFonts w:ascii="TH Sarabun New" w:hAnsi="TH Sarabun New" w:cs="TH Sarabun New"/>
-          <w:sz w:val="32"/>
-          <w:szCs w:val="32"/>
-        </w:rPr>
-        <w:t xml:space="preserve"> </w:t>
-      </w:r>
+        <w:jc w:val="center"/>
+        <w:rPr>
+          <w:rFonts w:ascii="TH Sarabun New" w:hAnsi="TH Sarabun New" w:cs="TH Sarabun New"/>
+          <w:sz w:val="32"/>
+          <w:szCs w:val="32"/>
+        </w:rPr>
+      </w:pPr>
       <w:r>
         <w:rPr>
           <w:rFonts w:ascii="TH Sarabun New" w:hAnsi="TH Sarabun New" w:cs="TH Sarabun New"/>
@@ -2742,8 +2691,8 @@
           <w:szCs w:val="32"/>
         </w:rPr>
         <w:drawing>
-          <wp:inline distT="114300" distB="114300" distL="114300" distR="114300" wp14:anchorId="26E8336E" wp14:editId="3509B949">
-            <wp:extent cx="5776168" cy="3690039"/>
+          <wp:inline distT="114300" distB="114300" distL="114300" distR="114300" wp14:anchorId="26E8336E" wp14:editId="7241A824">
+            <wp:extent cx="4244340" cy="2406316"/>
             <wp:effectExtent l="0" t="0" r="0" b="0"/>
             <wp:docPr id="12" name="image5.png"/>
             <wp:cNvGraphicFramePr/>
@@ -2764,7 +2713,7 @@
                   <pic:spPr>
                     <a:xfrm>
                       <a:off x="0" y="0"/>
-                      <a:ext cx="5776168" cy="3690039"/>
+                      <a:ext cx="4264948" cy="2417999"/>
                     </a:xfrm>
                     <a:prstGeom prst="rect">
                       <a:avLst/>
@@ -2784,6 +2733,8 @@
         <w:jc w:val="center"/>
         <w:rPr>
           <w:rFonts w:ascii="TH Sarabun New" w:eastAsia="Times New Roman" w:hAnsi="TH Sarabun New" w:cs="TH Sarabun New"/>
+          <w:b/>
+          <w:bCs/>
           <w:sz w:val="32"/>
           <w:szCs w:val="32"/>
         </w:rPr>
@@ -2791,6 +2742,8 @@
       <w:r>
         <w:rPr>
           <w:rFonts w:ascii="TH Sarabun New" w:eastAsia="Times New Roman" w:hAnsi="TH Sarabun New" w:cs="TH Sarabun New" w:hint="cs"/>
+          <w:b/>
+          <w:bCs/>
           <w:sz w:val="32"/>
           <w:szCs w:val="32"/>
           <w:cs/>
@@ -2800,6 +2753,8 @@
       <w:r>
         <w:rPr>
           <w:rFonts w:ascii="TH Sarabun New" w:eastAsia="Times New Roman" w:hAnsi="TH Sarabun New" w:cs="TH Sarabun New"/>
+          <w:b/>
+          <w:bCs/>
           <w:sz w:val="32"/>
           <w:szCs w:val="32"/>
         </w:rPr>
@@ -2808,6 +2763,8 @@
       <w:r>
         <w:rPr>
           <w:rFonts w:ascii="TH Sarabun New" w:eastAsia="Times New Roman" w:hAnsi="TH Sarabun New" w:cs="TH Sarabun New"/>
+          <w:b/>
+          <w:bCs/>
           <w:sz w:val="32"/>
           <w:szCs w:val="32"/>
         </w:rPr>
@@ -2816,6 +2773,8 @@
       <w:r>
         <w:rPr>
           <w:rFonts w:ascii="TH Sarabun New" w:eastAsia="Times New Roman" w:hAnsi="TH Sarabun New" w:cs="TH Sarabun New"/>
+          <w:b/>
+          <w:bCs/>
           <w:sz w:val="32"/>
           <w:szCs w:val="32"/>
         </w:rPr>
@@ -2838,80 +2797,49 @@
         <w:spacing w:before="240" w:after="240"/>
         <w:rPr>
           <w:rFonts w:ascii="TH Sarabun New" w:hAnsi="TH Sarabun New" w:cs="TH Sarabun New"/>
+          <w:sz w:val="32"/>
+          <w:szCs w:val="32"/>
+          <w:cs/>
+          <w:lang w:val="en-US"/>
+        </w:rPr>
+      </w:pPr>
+      <w:r>
+        <w:rPr>
+          <w:rFonts w:ascii="TH Sarabun New" w:hAnsi="TH Sarabun New" w:cs="TH Sarabun New"/>
           <w:b/>
           <w:bCs/>
           <w:sz w:val="32"/>
           <w:szCs w:val="32"/>
         </w:rPr>
-      </w:pPr>
-    </w:p>
-    <w:p>
-      <w:pPr>
-        <w:spacing w:before="240" w:after="240"/>
-        <w:rPr>
-          <w:rFonts w:ascii="TH Sarabun New" w:hAnsi="TH Sarabun New" w:cs="TH Sarabun New"/>
-          <w:sz w:val="32"/>
-          <w:szCs w:val="32"/>
-        </w:rPr>
-      </w:pPr>
-      <w:r>
-        <w:rPr>
-          <w:rFonts w:ascii="TH Sarabun New" w:hAnsi="TH Sarabun New" w:cs="TH Sarabun New"/>
-          <w:sz w:val="32"/>
-          <w:szCs w:val="32"/>
-        </w:rPr>
-        <w:lastRenderedPageBreak/>
-        <w:t>Simulation from Proteus</w:t>
-      </w:r>
-    </w:p>
-    <w:p>
-      <w:pPr>
-        <w:spacing w:before="240" w:after="240"/>
+        <w:tab/>
+      </w:r>
+      <w:r>
+        <w:rPr>
+          <w:rFonts w:ascii="TH Sarabun New" w:hAnsi="TH Sarabun New" w:cs="TH Sarabun New" w:hint="cs"/>
+          <w:sz w:val="32"/>
+          <w:szCs w:val="32"/>
+          <w:cs/>
+        </w:rPr>
+        <w:t>ก</w:t>
+      </w:r>
+      <w:r>
+        <w:rPr>
+          <w:rFonts w:ascii="TH Sarabun New" w:hAnsi="TH Sarabun New" w:cs="TH Sarabun New" w:hint="cs"/>
+          <w:sz w:val="32"/>
+          <w:szCs w:val="32"/>
+          <w:cs/>
+        </w:rPr>
+        <w:t xml:space="preserve">ารใช้งานต้องพิมคำสั่งลงไป แล้วกด </w:t>
+      </w:r>
+      <w:r>
         <w:rPr>
           <w:rFonts w:ascii="TH Sarabun New" w:hAnsi="TH Sarabun New" w:cs="TH Sarabun New"/>
           <w:sz w:val="32"/>
           <w:szCs w:val="32"/>
           <w:lang w:val="en-US"/>
         </w:rPr>
-      </w:pPr>
-      <w:r>
-        <w:rPr>
-          <w:rFonts w:ascii="TH Sarabun New" w:hAnsi="TH Sarabun New" w:cs="TH Sarabun New"/>
-          <w:b/>
-          <w:bCs/>
-          <w:sz w:val="32"/>
-          <w:szCs w:val="32"/>
-        </w:rPr>
-        <w:tab/>
-      </w:r>
-      <w:r>
-        <w:rPr>
-          <w:rFonts w:ascii="TH Sarabun New" w:hAnsi="TH Sarabun New" w:cs="TH Sarabun New" w:hint="cs"/>
-          <w:sz w:val="32"/>
-          <w:szCs w:val="32"/>
-          <w:cs/>
-        </w:rPr>
-        <w:t>ก</w:t>
-      </w:r>
-      <w:r>
-        <w:rPr>
-          <w:rFonts w:ascii="TH Sarabun New" w:hAnsi="TH Sarabun New" w:cs="TH Sarabun New" w:hint="cs"/>
-          <w:sz w:val="32"/>
-          <w:szCs w:val="32"/>
-          <w:cs/>
-        </w:rPr>
-        <w:t xml:space="preserve">ารใช้งานต้องพิมคำสั่งลงไป แล้วกด </w:t>
-      </w:r>
-      <w:r>
-        <w:rPr>
-          <w:rFonts w:ascii="TH Sarabun New" w:hAnsi="TH Sarabun New" w:cs="TH Sarabun New"/>
-          <w:sz w:val="32"/>
-          <w:szCs w:val="32"/>
-          <w:lang w:val="en-US"/>
-        </w:rPr>
         <w:t xml:space="preserve">Enter </w:t>
       </w:r>
-      <w:proofErr w:type="spellStart"/>
       <w:r>
         <w:rPr>
           <w:rFonts w:ascii="TH Sarabun New" w:hAnsi="TH Sarabun New" w:cs="TH Sarabun New" w:hint="cs"/>
@@ -2920,9 +2848,17 @@
           <w:cs/>
           <w:lang w:val="en-US"/>
         </w:rPr>
-        <w:t>ถ้าพิม</w:t>
-      </w:r>
-      <w:proofErr w:type="spellEnd"/>
+        <w:t xml:space="preserve">ถ้าพิมผิดไม่สามารถลบได้ และ ถ้าหลังจากมีการทำคำสั่งหนึ่งเสร็จแล้ว ต้องการไปคำสั่งใหม่ให้กด </w:t>
+      </w:r>
+      <w:r>
+        <w:rPr>
+          <w:rFonts w:ascii="TH Sarabun New" w:hAnsi="TH Sarabun New" w:cs="TH Sarabun New"/>
+          <w:sz w:val="32"/>
+          <w:szCs w:val="32"/>
+          <w:lang w:val="en-US"/>
+        </w:rPr>
+        <w:t xml:space="preserve">Enter </w:t>
+      </w:r>
       <w:r>
         <w:rPr>
           <w:rFonts w:ascii="TH Sarabun New" w:hAnsi="TH Sarabun New" w:cs="TH Sarabun New" w:hint="cs"/>
@@ -2931,7 +2867,7 @@
           <w:cs/>
           <w:lang w:val="en-US"/>
         </w:rPr>
-        <w:t xml:space="preserve">ผิดไม่สามารถลบได้ และ ถ้าหลังจากมีการทำคำสั่งหนึ่งเสร็จแล้ว ต้องการไปคำสั่งใหม่ให้กด </w:t>
+        <w:t xml:space="preserve">จนกว่าจะขึ้นคำว่า </w:t>
       </w:r>
       <w:r>
         <w:rPr>
@@ -2940,7 +2876,7 @@
           <w:szCs w:val="32"/>
           <w:lang w:val="en-US"/>
         </w:rPr>
-        <w:t xml:space="preserve">Enter </w:t>
+        <w:t xml:space="preserve">WRONG COMMAND </w:t>
       </w:r>
       <w:r>
         <w:rPr>
@@ -2950,7 +2886,7 @@
           <w:cs/>
           <w:lang w:val="en-US"/>
         </w:rPr>
-        <w:t xml:space="preserve">จนกว่าจะขึ้นคำว่า </w:t>
+        <w:t>แล้วจะสามารถพิมคำสั่งถัดไปได้</w:t>
       </w:r>
       <w:r>
         <w:rPr>
@@ -2959,7 +2895,7 @@
           <w:szCs w:val="32"/>
           <w:lang w:val="en-US"/>
         </w:rPr>
-        <w:t xml:space="preserve">WRONG COMMAND </w:t>
+        <w:br/>
       </w:r>
       <w:r>
         <w:rPr>
@@ -2967,54 +2903,8 @@
           <w:sz w:val="32"/>
           <w:szCs w:val="32"/>
           <w:cs/>
-          <w:lang w:val="en-US"/>
-        </w:rPr>
-        <w:t xml:space="preserve">แล้วจะสามารถพิมคำสั่งถัดไปได้ </w:t>
-      </w:r>
-      <w:r>
-        <w:rPr>
-          <w:rFonts w:ascii="TH Sarabun New" w:hAnsi="TH Sarabun New" w:cs="TH Sarabun New"/>
-          <w:sz w:val="32"/>
-          <w:szCs w:val="32"/>
-          <w:lang w:val="en-US"/>
-        </w:rPr>
-        <w:t xml:space="preserve"> </w:t>
-      </w:r>
-    </w:p>
-    <w:p>
-      <w:pPr>
-        <w:tabs>
-          <w:tab w:val="left" w:pos="3364"/>
-        </w:tabs>
-        <w:spacing w:before="240" w:after="240"/>
-        <w:ind w:firstLine="360"/>
-        <w:rPr>
-          <w:rFonts w:ascii="TH Sarabun New" w:hAnsi="TH Sarabun New" w:cs="TH Sarabun New" w:hint="cs"/>
-          <w:sz w:val="32"/>
-          <w:szCs w:val="32"/>
-          <w:cs/>
-          <w:lang w:val="en-US"/>
-        </w:rPr>
-      </w:pPr>
-      <w:proofErr w:type="spellStart"/>
-      <w:r>
-        <w:rPr>
-          <w:rFonts w:ascii="TH Sarabun New" w:hAnsi="TH Sarabun New" w:cs="TH Sarabun New" w:hint="cs"/>
-          <w:sz w:val="32"/>
-          <w:szCs w:val="32"/>
-          <w:cs/>
-        </w:rPr>
-        <w:t>นื้</w:t>
-      </w:r>
-      <w:proofErr w:type="spellEnd"/>
-      <w:r>
-        <w:rPr>
-          <w:rFonts w:ascii="TH Sarabun New" w:hAnsi="TH Sarabun New" w:cs="TH Sarabun New" w:hint="cs"/>
-          <w:sz w:val="32"/>
-          <w:szCs w:val="32"/>
-          <w:cs/>
-        </w:rPr>
-        <w:t xml:space="preserve">คือรหัสสีที่ </w:t>
+        </w:rPr>
+        <w:t xml:space="preserve">นื้คือรหัสสีที่ </w:t>
       </w:r>
       <w:r>
         <w:rPr>
@@ -3056,23 +2946,7 @@
           <w:sz w:val="32"/>
           <w:szCs w:val="32"/>
         </w:rPr>
-        <w:t xml:space="preserve">R </w:t>
-      </w:r>
-      <w:r>
-        <w:rPr>
-          <w:rFonts w:ascii="TH Sarabun New" w:hAnsi="TH Sarabun New" w:cs="TH Sarabun New"/>
-          <w:sz w:val="32"/>
-          <w:szCs w:val="32"/>
-        </w:rPr>
-        <w:t>stands</w:t>
-      </w:r>
-      <w:r>
-        <w:rPr>
-          <w:rFonts w:ascii="TH Sarabun New" w:hAnsi="TH Sarabun New" w:cs="TH Sarabun New"/>
-          <w:sz w:val="32"/>
-          <w:szCs w:val="32"/>
-        </w:rPr>
-        <w:t xml:space="preserve"> for Red.  </w:t>
+        <w:t xml:space="preserve">R stands for Red.  </w:t>
       </w:r>
     </w:p>
     <w:p>
@@ -3135,23 +3009,7 @@
           <w:sz w:val="32"/>
           <w:szCs w:val="32"/>
         </w:rPr>
-        <w:t xml:space="preserve">B </w:t>
-      </w:r>
-      <w:r>
-        <w:rPr>
-          <w:rFonts w:ascii="TH Sarabun New" w:hAnsi="TH Sarabun New" w:cs="TH Sarabun New"/>
-          <w:sz w:val="32"/>
-          <w:szCs w:val="32"/>
-        </w:rPr>
-        <w:t>stands</w:t>
-      </w:r>
-      <w:r>
-        <w:rPr>
-          <w:rFonts w:ascii="TH Sarabun New" w:hAnsi="TH Sarabun New" w:cs="TH Sarabun New"/>
-          <w:sz w:val="32"/>
-          <w:szCs w:val="32"/>
-        </w:rPr>
-        <w:t xml:space="preserve"> for Blue</w:t>
+        <w:t>B stands for Blue</w:t>
       </w:r>
     </w:p>
     <w:p>
@@ -3237,23 +3095,7 @@
           <w:sz w:val="32"/>
           <w:szCs w:val="32"/>
         </w:rPr>
-        <w:t xml:space="preserve">P </w:t>
-      </w:r>
-      <w:r>
-        <w:rPr>
-          <w:rFonts w:ascii="TH Sarabun New" w:hAnsi="TH Sarabun New" w:cs="TH Sarabun New"/>
-          <w:sz w:val="32"/>
-          <w:szCs w:val="32"/>
-        </w:rPr>
-        <w:t>stands</w:t>
-      </w:r>
-      <w:r>
-        <w:rPr>
-          <w:rFonts w:ascii="TH Sarabun New" w:hAnsi="TH Sarabun New" w:cs="TH Sarabun New"/>
-          <w:sz w:val="32"/>
-          <w:szCs w:val="32"/>
-        </w:rPr>
-        <w:t xml:space="preserve"> for Purple</w:t>
+        <w:t>P stands for Purple</w:t>
       </w:r>
     </w:p>
     <w:p>
@@ -3265,13 +3107,21 @@
         </w:numPr>
         <w:spacing w:before="240" w:after="240"/>
         <w:rPr>
+          <w:rFonts w:ascii="TH Sarabun New" w:hAnsi="TH Sarabun New" w:cs="TH Sarabun New"/>
+          <w:sz w:val="32"/>
+          <w:szCs w:val="32"/>
+          <w:cs/>
+        </w:rPr>
+      </w:pPr>
+      <w:r>
+        <w:rPr>
           <w:rFonts w:ascii="TH Sarabun New" w:hAnsi="TH Sarabun New" w:cs="TH Sarabun New" w:hint="cs"/>
           <w:sz w:val="32"/>
           <w:szCs w:val="32"/>
           <w:cs/>
         </w:rPr>
-      </w:pPr>
-      <w:proofErr w:type="spellStart"/>
+        <w:t>ถ้าพิม</w:t>
+      </w:r>
       <w:r>
         <w:rPr>
           <w:rFonts w:ascii="TH Sarabun New" w:hAnsi="TH Sarabun New" w:cs="TH Sarabun New" w:hint="cs"/>
@@ -3279,9 +3129,8 @@
           <w:szCs w:val="32"/>
           <w:cs/>
         </w:rPr>
-        <w:t>ถ้าพิม</w:t>
-      </w:r>
-      <w:proofErr w:type="spellEnd"/>
+        <w:t>พ์</w:t>
+      </w:r>
       <w:r>
         <w:rPr>
           <w:rFonts w:ascii="TH Sarabun New" w:hAnsi="TH Sarabun New" w:cs="TH Sarabun New" w:hint="cs"/>
@@ -3327,6 +3176,7 @@
         <w:tc>
           <w:tcPr>
             <w:tcW w:w="1929" w:type="dxa"/>
+            <w:shd w:val="clear" w:color="auto" w:fill="D9D9D9" w:themeFill="background1" w:themeFillShade="D9"/>
           </w:tcPr>
           <w:p>
             <w:pPr>
@@ -3343,6 +3193,7 @@
                 <w:sz w:val="32"/>
                 <w:szCs w:val="32"/>
               </w:rPr>
+              <w:lastRenderedPageBreak/>
               <w:t>Name</w:t>
             </w:r>
           </w:p>
@@ -3350,6 +3201,7 @@
         <w:tc>
           <w:tcPr>
             <w:tcW w:w="2340" w:type="dxa"/>
+            <w:shd w:val="clear" w:color="auto" w:fill="D9D9D9" w:themeFill="background1" w:themeFillShade="D9"/>
           </w:tcPr>
           <w:p>
             <w:pPr>
@@ -3373,6 +3225,7 @@
         <w:tc>
           <w:tcPr>
             <w:tcW w:w="1761" w:type="dxa"/>
+            <w:shd w:val="clear" w:color="auto" w:fill="D9D9D9" w:themeFill="background1" w:themeFillShade="D9"/>
           </w:tcPr>
           <w:p>
             <w:pPr>
@@ -3396,6 +3249,7 @@
         <w:tc>
           <w:tcPr>
             <w:tcW w:w="5400" w:type="dxa"/>
+            <w:shd w:val="clear" w:color="auto" w:fill="D9D9D9" w:themeFill="background1" w:themeFillShade="D9"/>
           </w:tcPr>
           <w:p>
             <w:pPr>
@@ -3431,7 +3285,6 @@
                 <w:szCs w:val="32"/>
               </w:rPr>
             </w:pPr>
-            <w:proofErr w:type="spellStart"/>
             <w:r>
               <w:rPr>
                 <w:rFonts w:ascii="TH Sarabun New" w:eastAsia="Arial Unicode MS" w:hAnsi="TH Sarabun New" w:cs="TH Sarabun New"/>
@@ -3440,7 +3293,6 @@
               </w:rPr>
               <w:t>กำหนดสี</w:t>
             </w:r>
-            <w:proofErr w:type="spellEnd"/>
             <w:r>
               <w:rPr>
                 <w:rFonts w:ascii="TH Sarabun New" w:eastAsia="Arial Unicode MS" w:hAnsi="TH Sarabun New" w:cs="TH Sarabun New"/>
@@ -3448,17 +3300,8 @@
                 <w:szCs w:val="32"/>
               </w:rPr>
               <w:br/>
-            </w:r>
-            <w:proofErr w:type="spellStart"/>
-            <w:r>
-              <w:rPr>
-                <w:rFonts w:ascii="TH Sarabun New" w:eastAsia="Arial Unicode MS" w:hAnsi="TH Sarabun New" w:cs="TH Sarabun New"/>
-                <w:sz w:val="32"/>
-                <w:szCs w:val="32"/>
-              </w:rPr>
               <w:t>หลอดไฟทุกดวง</w:t>
             </w:r>
-            <w:proofErr w:type="spellEnd"/>
           </w:p>
         </w:tc>
         <w:tc>
@@ -3489,35 +3332,8 @@
                 <w:szCs w:val="32"/>
               </w:rPr>
               <w:br/>
-            </w:r>
-            <w:proofErr w:type="spellStart"/>
-            <w:r>
-              <w:rPr>
-                <w:rFonts w:ascii="TH Sarabun New" w:eastAsia="Arial Unicode MS" w:hAnsi="TH Sarabun New" w:cs="TH Sarabun New"/>
-                <w:sz w:val="32"/>
-                <w:szCs w:val="32"/>
-              </w:rPr>
-              <w:t>โดยcolor</w:t>
-            </w:r>
-            <w:proofErr w:type="spellEnd"/>
-            <w:r>
-              <w:rPr>
-                <w:rFonts w:ascii="TH Sarabun New" w:eastAsia="Arial Unicode MS" w:hAnsi="TH Sarabun New" w:cs="TH Sarabun New"/>
-                <w:sz w:val="32"/>
-                <w:szCs w:val="32"/>
-              </w:rPr>
-              <w:t xml:space="preserve"> </w:t>
-            </w:r>
-            <w:proofErr w:type="spellStart"/>
-            <w:r>
-              <w:rPr>
-                <w:rFonts w:ascii="TH Sarabun New" w:eastAsia="Arial Unicode MS" w:hAnsi="TH Sarabun New" w:cs="TH Sarabun New"/>
-                <w:sz w:val="32"/>
-                <w:szCs w:val="32"/>
-              </w:rPr>
-              <w:t>คือสีที่ต้องการ</w:t>
-            </w:r>
-            <w:proofErr w:type="spellEnd"/>
+              <w:t>โดยcolor คือสีที่ต้องการ</w:t>
+            </w:r>
           </w:p>
         </w:tc>
         <w:tc>
@@ -3533,53 +3349,31 @@
                 <w:szCs w:val="32"/>
               </w:rPr>
             </w:pPr>
-            <w:proofErr w:type="spellStart"/>
             <w:r>
               <w:rPr>
                 <w:rFonts w:ascii="TH Sarabun New" w:eastAsia="Arial Unicode MS" w:hAnsi="TH Sarabun New" w:cs="TH Sarabun New"/>
                 <w:sz w:val="32"/>
                 <w:szCs w:val="32"/>
               </w:rPr>
-              <w:t>ต้องการให้</w:t>
-            </w:r>
-            <w:proofErr w:type="spellEnd"/>
+              <w:t>ต้องการให้ led ทุกหลอดเป็นสี</w:t>
+            </w:r>
+            <w:r>
+              <w:rPr>
+                <w:rFonts w:ascii="TH Sarabun New" w:eastAsia="Arial Unicode MS" w:hAnsi="TH Sarabun New" w:cs="TH Sarabun New" w:hint="cs"/>
+                <w:sz w:val="32"/>
+                <w:szCs w:val="32"/>
+                <w:cs/>
+              </w:rPr>
+              <w:t>น้ำ</w:t>
+            </w:r>
             <w:r>
               <w:rPr>
                 <w:rFonts w:ascii="TH Sarabun New" w:eastAsia="Arial Unicode MS" w:hAnsi="TH Sarabun New" w:cs="TH Sarabun New"/>
                 <w:sz w:val="32"/>
                 <w:szCs w:val="32"/>
               </w:rPr>
-              <w:t xml:space="preserve"> led </w:t>
-            </w:r>
-            <w:proofErr w:type="spellStart"/>
-            <w:r>
-              <w:rPr>
-                <w:rFonts w:ascii="TH Sarabun New" w:eastAsia="Arial Unicode MS" w:hAnsi="TH Sarabun New" w:cs="TH Sarabun New"/>
-                <w:sz w:val="32"/>
-                <w:szCs w:val="32"/>
-              </w:rPr>
-              <w:t>ทุกหลอดเป็นสี</w:t>
-            </w:r>
-            <w:proofErr w:type="spellEnd"/>
-            <w:r>
-              <w:rPr>
-                <w:rFonts w:ascii="TH Sarabun New" w:eastAsia="Arial Unicode MS" w:hAnsi="TH Sarabun New" w:cs="TH Sarabun New" w:hint="cs"/>
-                <w:sz w:val="32"/>
-                <w:szCs w:val="32"/>
-                <w:cs/>
-              </w:rPr>
-              <w:t>น้ำ</w:t>
-            </w:r>
-            <w:proofErr w:type="spellStart"/>
-            <w:r>
-              <w:rPr>
-                <w:rFonts w:ascii="TH Sarabun New" w:eastAsia="Arial Unicode MS" w:hAnsi="TH Sarabun New" w:cs="TH Sarabun New"/>
-                <w:sz w:val="32"/>
-                <w:szCs w:val="32"/>
-              </w:rPr>
               <w:t>เงิน</w:t>
             </w:r>
-            <w:proofErr w:type="spellEnd"/>
           </w:p>
         </w:tc>
         <w:tc>
@@ -3613,9 +3407,9 @@
                 <w:szCs w:val="32"/>
               </w:rPr>
               <w:drawing>
-                <wp:inline distT="114300" distB="114300" distL="114300" distR="114300" wp14:anchorId="42051471" wp14:editId="7BA80B31">
-                  <wp:extent cx="2481943" cy="2130250"/>
-                  <wp:effectExtent l="0" t="0" r="0" b="3810"/>
+                <wp:inline distT="114300" distB="114300" distL="114300" distR="114300" wp14:anchorId="42051471" wp14:editId="4D5A123F">
+                  <wp:extent cx="1998254" cy="1771015"/>
+                  <wp:effectExtent l="0" t="0" r="0" b="0"/>
                   <wp:docPr id="34" name="image16.png"/>
                   <wp:cNvGraphicFramePr/>
                   <a:graphic xmlns:a="http://schemas.openxmlformats.org/drawingml/2006/main">
@@ -3635,7 +3429,7 @@
                         <pic:spPr>
                           <a:xfrm>
                             <a:off x="0" y="0"/>
-                            <a:ext cx="2495950" cy="2142273"/>
+                            <a:ext cx="2030232" cy="1799356"/>
                           </a:xfrm>
                           <a:prstGeom prst="rect">
                             <a:avLst/>
@@ -3675,17 +3469,14 @@
                 <w:szCs w:val="32"/>
               </w:rPr>
             </w:pPr>
-            <w:proofErr w:type="spellStart"/>
             <w:r>
               <w:rPr>
                 <w:rFonts w:ascii="TH Sarabun New" w:eastAsia="Arial Unicode MS" w:hAnsi="TH Sarabun New" w:cs="TH Sarabun New"/>
                 <w:sz w:val="32"/>
                 <w:szCs w:val="32"/>
               </w:rPr>
-              <w:lastRenderedPageBreak/>
               <w:t>ปิดไฟดวงที่</w:t>
             </w:r>
-            <w:proofErr w:type="spellEnd"/>
             <w:r>
               <w:rPr>
                 <w:rFonts w:ascii="TH Sarabun New" w:eastAsia="Arial Unicode MS" w:hAnsi="TH Sarabun New" w:cs="TH Sarabun New"/>
@@ -3694,7 +3485,6 @@
               </w:rPr>
               <w:br/>
             </w:r>
-            <w:proofErr w:type="spellStart"/>
             <w:r>
               <w:rPr>
                 <w:rFonts w:ascii="TH Sarabun New" w:eastAsia="Arial Unicode MS" w:hAnsi="TH Sarabun New" w:cs="TH Sarabun New"/>
@@ -3703,7 +3493,6 @@
               </w:rPr>
               <w:t>ต้องการ</w:t>
             </w:r>
-            <w:proofErr w:type="spellEnd"/>
           </w:p>
         </w:tc>
         <w:tc>
@@ -3725,99 +3514,34 @@
                 <w:sz w:val="32"/>
                 <w:szCs w:val="32"/>
               </w:rPr>
-              <w:t>OO:&lt;</w:t>
-            </w:r>
-            <w:proofErr w:type="spellStart"/>
+              <w:t xml:space="preserve">OO:&lt;LEDn&gt; </w:t>
+            </w:r>
             <w:r>
               <w:rPr>
                 <w:rFonts w:ascii="TH Sarabun New" w:eastAsia="Arial Unicode MS" w:hAnsi="TH Sarabun New" w:cs="TH Sarabun New"/>
                 <w:sz w:val="32"/>
                 <w:szCs w:val="32"/>
               </w:rPr>
-              <w:t>LEDn</w:t>
-            </w:r>
-            <w:proofErr w:type="spellEnd"/>
+              <w:br/>
+              <w:t>โดย LEDn คือ</w:t>
+            </w:r>
+            <w:r>
+              <w:rPr>
+                <w:rFonts w:ascii="TH Sarabun New" w:eastAsia="Arial Unicode MS" w:hAnsi="TH Sarabun New" w:cs="TH Sarabun New" w:hint="cs"/>
+                <w:sz w:val="32"/>
+                <w:szCs w:val="32"/>
+                <w:cs/>
+              </w:rPr>
+              <w:t xml:space="preserve"> </w:t>
+            </w:r>
             <w:r>
               <w:rPr>
                 <w:rFonts w:ascii="TH Sarabun New" w:eastAsia="Arial Unicode MS" w:hAnsi="TH Sarabun New" w:cs="TH Sarabun New"/>
                 <w:sz w:val="32"/>
                 <w:szCs w:val="32"/>
               </w:rPr>
-              <w:t xml:space="preserve">&gt; </w:t>
-            </w:r>
-            <w:r>
-              <w:rPr>
-                <w:rFonts w:ascii="TH Sarabun New" w:eastAsia="Arial Unicode MS" w:hAnsi="TH Sarabun New" w:cs="TH Sarabun New"/>
-                <w:sz w:val="32"/>
-                <w:szCs w:val="32"/>
-              </w:rPr>
-              <w:br/>
-            </w:r>
-            <w:proofErr w:type="spellStart"/>
-            <w:r>
-              <w:rPr>
-                <w:rFonts w:ascii="TH Sarabun New" w:eastAsia="Arial Unicode MS" w:hAnsi="TH Sarabun New" w:cs="TH Sarabun New"/>
-                <w:sz w:val="32"/>
-                <w:szCs w:val="32"/>
-              </w:rPr>
-              <w:t>โดย</w:t>
-            </w:r>
-            <w:proofErr w:type="spellEnd"/>
-            <w:r>
-              <w:rPr>
-                <w:rFonts w:ascii="TH Sarabun New" w:eastAsia="Arial Unicode MS" w:hAnsi="TH Sarabun New" w:cs="TH Sarabun New"/>
-                <w:sz w:val="32"/>
-                <w:szCs w:val="32"/>
-              </w:rPr>
-              <w:t xml:space="preserve"> </w:t>
-            </w:r>
-            <w:proofErr w:type="spellStart"/>
-            <w:r>
-              <w:rPr>
-                <w:rFonts w:ascii="TH Sarabun New" w:eastAsia="Arial Unicode MS" w:hAnsi="TH Sarabun New" w:cs="TH Sarabun New"/>
-                <w:sz w:val="32"/>
-                <w:szCs w:val="32"/>
-              </w:rPr>
-              <w:t>LEDn</w:t>
-            </w:r>
-            <w:proofErr w:type="spellEnd"/>
-            <w:r>
-              <w:rPr>
-                <w:rFonts w:ascii="TH Sarabun New" w:eastAsia="Arial Unicode MS" w:hAnsi="TH Sarabun New" w:cs="TH Sarabun New"/>
-                <w:sz w:val="32"/>
-                <w:szCs w:val="32"/>
-              </w:rPr>
-              <w:t xml:space="preserve"> </w:t>
-            </w:r>
-            <w:proofErr w:type="spellStart"/>
-            <w:r>
-              <w:rPr>
-                <w:rFonts w:ascii="TH Sarabun New" w:eastAsia="Arial Unicode MS" w:hAnsi="TH Sarabun New" w:cs="TH Sarabun New"/>
-                <w:sz w:val="32"/>
-                <w:szCs w:val="32"/>
-              </w:rPr>
-              <w:t>คือ</w:t>
-            </w:r>
-            <w:proofErr w:type="spellEnd"/>
-            <w:r>
-              <w:rPr>
-                <w:rFonts w:ascii="TH Sarabun New" w:eastAsia="Arial Unicode MS" w:hAnsi="TH Sarabun New" w:cs="TH Sarabun New" w:hint="cs"/>
-                <w:sz w:val="32"/>
-                <w:szCs w:val="32"/>
-                <w:cs/>
-              </w:rPr>
-              <w:t xml:space="preserve"> </w:t>
-            </w:r>
-            <w:proofErr w:type="spellStart"/>
-            <w:r>
-              <w:rPr>
-                <w:rFonts w:ascii="TH Sarabun New" w:eastAsia="Arial Unicode MS" w:hAnsi="TH Sarabun New" w:cs="TH Sarabun New"/>
-                <w:sz w:val="32"/>
-                <w:szCs w:val="32"/>
-              </w:rPr>
               <w:t>หลอดไฟดวงที่ต้องการ</w:t>
             </w:r>
-            <w:proofErr w:type="spellEnd"/>
           </w:p>
         </w:tc>
         <w:tc>
@@ -3833,41 +3557,13 @@
                 <w:szCs w:val="32"/>
               </w:rPr>
             </w:pPr>
-            <w:proofErr w:type="spellStart"/>
             <w:r>
               <w:rPr>
                 <w:rFonts w:ascii="TH Sarabun New" w:eastAsia="Arial Unicode MS" w:hAnsi="TH Sarabun New" w:cs="TH Sarabun New"/>
                 <w:sz w:val="32"/>
                 <w:szCs w:val="32"/>
               </w:rPr>
-              <w:t>ต้องการปิด</w:t>
-            </w:r>
-            <w:proofErr w:type="spellEnd"/>
-            <w:r>
-              <w:rPr>
-                <w:rFonts w:ascii="TH Sarabun New" w:eastAsia="Arial Unicode MS" w:hAnsi="TH Sarabun New" w:cs="TH Sarabun New"/>
-                <w:sz w:val="32"/>
-                <w:szCs w:val="32"/>
-              </w:rPr>
-              <w:t xml:space="preserve"> led </w:t>
-            </w:r>
-            <w:proofErr w:type="spellStart"/>
-            <w:r>
-              <w:rPr>
-                <w:rFonts w:ascii="TH Sarabun New" w:eastAsia="Arial Unicode MS" w:hAnsi="TH Sarabun New" w:cs="TH Sarabun New"/>
-                <w:sz w:val="32"/>
-                <w:szCs w:val="32"/>
-              </w:rPr>
-              <w:t>ดวงที่</w:t>
-            </w:r>
-            <w:proofErr w:type="spellEnd"/>
-            <w:r>
-              <w:rPr>
-                <w:rFonts w:ascii="TH Sarabun New" w:eastAsia="Arial Unicode MS" w:hAnsi="TH Sarabun New" w:cs="TH Sarabun New"/>
-                <w:sz w:val="32"/>
-                <w:szCs w:val="32"/>
-              </w:rPr>
-              <w:t xml:space="preserve"> 3</w:t>
+              <w:t>ต้องการปิด led ดวงที่ 3</w:t>
             </w:r>
           </w:p>
         </w:tc>
@@ -3902,9 +3598,9 @@
                 <w:szCs w:val="32"/>
               </w:rPr>
               <w:drawing>
-                <wp:inline distT="114300" distB="114300" distL="114300" distR="114300" wp14:anchorId="7B447F49" wp14:editId="21FC0DB2">
-                  <wp:extent cx="2286000" cy="1920240"/>
-                  <wp:effectExtent l="0" t="0" r="0" b="0"/>
+                <wp:inline distT="114300" distB="114300" distL="114300" distR="114300" wp14:anchorId="7B447F49" wp14:editId="11B8F0EA">
+                  <wp:extent cx="1933302" cy="1632857"/>
+                  <wp:effectExtent l="0" t="0" r="0" b="5715"/>
                   <wp:docPr id="35" name="image2.png"/>
                   <wp:cNvGraphicFramePr/>
                   <a:graphic xmlns:a="http://schemas.openxmlformats.org/drawingml/2006/main">
@@ -3922,7 +3618,7 @@
                         <pic:spPr bwMode="auto">
                           <a:xfrm>
                             <a:off x="0" y="0"/>
-                            <a:ext cx="2286437" cy="1920607"/>
+                            <a:ext cx="1961470" cy="1656648"/>
                           </a:xfrm>
                           <a:prstGeom prst="rect">
                             <a:avLst/>
@@ -3969,7 +3665,6 @@
                 <w:szCs w:val="32"/>
               </w:rPr>
             </w:pPr>
-            <w:proofErr w:type="spellStart"/>
             <w:r>
               <w:rPr>
                 <w:rFonts w:ascii="TH Sarabun New" w:eastAsia="Arial Unicode MS" w:hAnsi="TH Sarabun New" w:cs="TH Sarabun New"/>
@@ -3978,7 +3673,6 @@
               </w:rPr>
               <w:t>เปิดไฟดวงที่</w:t>
             </w:r>
-            <w:proofErr w:type="spellEnd"/>
             <w:r>
               <w:rPr>
                 <w:rFonts w:ascii="TH Sarabun New" w:eastAsia="Arial Unicode MS" w:hAnsi="TH Sarabun New" w:cs="TH Sarabun New"/>
@@ -3987,7 +3681,6 @@
               </w:rPr>
               <w:br/>
             </w:r>
-            <w:proofErr w:type="spellStart"/>
             <w:r>
               <w:rPr>
                 <w:rFonts w:ascii="TH Sarabun New" w:eastAsia="Arial Unicode MS" w:hAnsi="TH Sarabun New" w:cs="TH Sarabun New"/>
@@ -3996,7 +3689,6 @@
               </w:rPr>
               <w:t>ต้องการ</w:t>
             </w:r>
-            <w:proofErr w:type="spellEnd"/>
           </w:p>
         </w:tc>
         <w:tc>
@@ -4018,99 +3710,34 @@
                 <w:sz w:val="32"/>
                 <w:szCs w:val="32"/>
               </w:rPr>
-              <w:t>OF:&lt;</w:t>
-            </w:r>
-            <w:proofErr w:type="spellStart"/>
+              <w:t xml:space="preserve">OF:&lt;LEDn&gt; </w:t>
+            </w:r>
             <w:r>
               <w:rPr>
                 <w:rFonts w:ascii="TH Sarabun New" w:eastAsia="Arial Unicode MS" w:hAnsi="TH Sarabun New" w:cs="TH Sarabun New"/>
                 <w:sz w:val="32"/>
                 <w:szCs w:val="32"/>
               </w:rPr>
-              <w:t>LEDn</w:t>
-            </w:r>
-            <w:proofErr w:type="spellEnd"/>
+              <w:br/>
+              <w:t>โดย LEDn คือ</w:t>
+            </w:r>
+            <w:r>
+              <w:rPr>
+                <w:rFonts w:ascii="TH Sarabun New" w:eastAsia="Arial Unicode MS" w:hAnsi="TH Sarabun New" w:cs="TH Sarabun New" w:hint="cs"/>
+                <w:sz w:val="32"/>
+                <w:szCs w:val="32"/>
+                <w:cs/>
+              </w:rPr>
+              <w:t xml:space="preserve"> </w:t>
+            </w:r>
             <w:r>
               <w:rPr>
                 <w:rFonts w:ascii="TH Sarabun New" w:eastAsia="Arial Unicode MS" w:hAnsi="TH Sarabun New" w:cs="TH Sarabun New"/>
                 <w:sz w:val="32"/>
                 <w:szCs w:val="32"/>
               </w:rPr>
-              <w:t xml:space="preserve">&gt; </w:t>
-            </w:r>
-            <w:r>
-              <w:rPr>
-                <w:rFonts w:ascii="TH Sarabun New" w:eastAsia="Arial Unicode MS" w:hAnsi="TH Sarabun New" w:cs="TH Sarabun New"/>
-                <w:sz w:val="32"/>
-                <w:szCs w:val="32"/>
-              </w:rPr>
-              <w:br/>
-            </w:r>
-            <w:proofErr w:type="spellStart"/>
-            <w:r>
-              <w:rPr>
-                <w:rFonts w:ascii="TH Sarabun New" w:eastAsia="Arial Unicode MS" w:hAnsi="TH Sarabun New" w:cs="TH Sarabun New"/>
-                <w:sz w:val="32"/>
-                <w:szCs w:val="32"/>
-              </w:rPr>
-              <w:t>โดย</w:t>
-            </w:r>
-            <w:proofErr w:type="spellEnd"/>
-            <w:r>
-              <w:rPr>
-                <w:rFonts w:ascii="TH Sarabun New" w:eastAsia="Arial Unicode MS" w:hAnsi="TH Sarabun New" w:cs="TH Sarabun New"/>
-                <w:sz w:val="32"/>
-                <w:szCs w:val="32"/>
-              </w:rPr>
-              <w:t xml:space="preserve"> </w:t>
-            </w:r>
-            <w:proofErr w:type="spellStart"/>
-            <w:r>
-              <w:rPr>
-                <w:rFonts w:ascii="TH Sarabun New" w:eastAsia="Arial Unicode MS" w:hAnsi="TH Sarabun New" w:cs="TH Sarabun New"/>
-                <w:sz w:val="32"/>
-                <w:szCs w:val="32"/>
-              </w:rPr>
-              <w:t>LEDn</w:t>
-            </w:r>
-            <w:proofErr w:type="spellEnd"/>
-            <w:r>
-              <w:rPr>
-                <w:rFonts w:ascii="TH Sarabun New" w:eastAsia="Arial Unicode MS" w:hAnsi="TH Sarabun New" w:cs="TH Sarabun New"/>
-                <w:sz w:val="32"/>
-                <w:szCs w:val="32"/>
-              </w:rPr>
-              <w:t xml:space="preserve"> </w:t>
-            </w:r>
-            <w:proofErr w:type="spellStart"/>
-            <w:r>
-              <w:rPr>
-                <w:rFonts w:ascii="TH Sarabun New" w:eastAsia="Arial Unicode MS" w:hAnsi="TH Sarabun New" w:cs="TH Sarabun New"/>
-                <w:sz w:val="32"/>
-                <w:szCs w:val="32"/>
-              </w:rPr>
-              <w:t>คือ</w:t>
-            </w:r>
-            <w:proofErr w:type="spellEnd"/>
-            <w:r>
-              <w:rPr>
-                <w:rFonts w:ascii="TH Sarabun New" w:eastAsia="Arial Unicode MS" w:hAnsi="TH Sarabun New" w:cs="TH Sarabun New" w:hint="cs"/>
-                <w:sz w:val="32"/>
-                <w:szCs w:val="32"/>
-                <w:cs/>
-              </w:rPr>
-              <w:t xml:space="preserve"> </w:t>
-            </w:r>
-            <w:proofErr w:type="spellStart"/>
-            <w:r>
-              <w:rPr>
-                <w:rFonts w:ascii="TH Sarabun New" w:eastAsia="Arial Unicode MS" w:hAnsi="TH Sarabun New" w:cs="TH Sarabun New"/>
-                <w:sz w:val="32"/>
-                <w:szCs w:val="32"/>
-              </w:rPr>
               <w:t>หลอดไฟดวงที่ต้องการ</w:t>
             </w:r>
-            <w:proofErr w:type="spellEnd"/>
           </w:p>
         </w:tc>
         <w:tc>
@@ -4126,41 +3753,13 @@
                 <w:szCs w:val="32"/>
               </w:rPr>
             </w:pPr>
-            <w:proofErr w:type="spellStart"/>
             <w:r>
               <w:rPr>
                 <w:rFonts w:ascii="TH Sarabun New" w:eastAsia="Arial Unicode MS" w:hAnsi="TH Sarabun New" w:cs="TH Sarabun New"/>
                 <w:sz w:val="32"/>
                 <w:szCs w:val="32"/>
               </w:rPr>
-              <w:t>ต้องการเปิด</w:t>
-            </w:r>
-            <w:proofErr w:type="spellEnd"/>
-            <w:r>
-              <w:rPr>
-                <w:rFonts w:ascii="TH Sarabun New" w:eastAsia="Arial Unicode MS" w:hAnsi="TH Sarabun New" w:cs="TH Sarabun New"/>
-                <w:sz w:val="32"/>
-                <w:szCs w:val="32"/>
-              </w:rPr>
-              <w:t xml:space="preserve"> led </w:t>
-            </w:r>
-            <w:proofErr w:type="spellStart"/>
-            <w:r>
-              <w:rPr>
-                <w:rFonts w:ascii="TH Sarabun New" w:eastAsia="Arial Unicode MS" w:hAnsi="TH Sarabun New" w:cs="TH Sarabun New"/>
-                <w:sz w:val="32"/>
-                <w:szCs w:val="32"/>
-              </w:rPr>
-              <w:t>ดวงที่</w:t>
-            </w:r>
-            <w:proofErr w:type="spellEnd"/>
-            <w:r>
-              <w:rPr>
-                <w:rFonts w:ascii="TH Sarabun New" w:eastAsia="Arial Unicode MS" w:hAnsi="TH Sarabun New" w:cs="TH Sarabun New"/>
-                <w:sz w:val="32"/>
-                <w:szCs w:val="32"/>
-              </w:rPr>
-              <w:t xml:space="preserve"> 3</w:t>
+              <w:t>ต้องการเปิด led ดวงที่ 3</w:t>
             </w:r>
           </w:p>
         </w:tc>
@@ -4195,9 +3794,9 @@
                 <w:szCs w:val="32"/>
               </w:rPr>
               <w:drawing>
-                <wp:inline distT="114300" distB="114300" distL="114300" distR="114300" wp14:anchorId="0525DED4" wp14:editId="6E39B872">
-                  <wp:extent cx="2179320" cy="1691640"/>
-                  <wp:effectExtent l="0" t="0" r="5080" b="0"/>
+                <wp:inline distT="114300" distB="114300" distL="114300" distR="114300" wp14:anchorId="0525DED4" wp14:editId="6B3C938E">
+                  <wp:extent cx="2011680" cy="1475740"/>
+                  <wp:effectExtent l="0" t="0" r="0" b="0"/>
                   <wp:docPr id="37" name="image9.png"/>
                   <wp:cNvGraphicFramePr/>
                   <a:graphic xmlns:a="http://schemas.openxmlformats.org/drawingml/2006/main">
@@ -4215,7 +3814,7 @@
                         <pic:spPr bwMode="auto">
                           <a:xfrm>
                             <a:off x="0" y="0"/>
-                            <a:ext cx="2179738" cy="1691964"/>
+                            <a:ext cx="2024535" cy="1485170"/>
                           </a:xfrm>
                           <a:prstGeom prst="rect">
                             <a:avLst/>
@@ -4262,16 +3861,15 @@
                 <w:szCs w:val="32"/>
               </w:rPr>
             </w:pPr>
-            <w:proofErr w:type="spellStart"/>
             <w:r>
               <w:rPr>
                 <w:rFonts w:ascii="TH Sarabun New" w:eastAsia="Arial Unicode MS" w:hAnsi="TH Sarabun New" w:cs="TH Sarabun New"/>
                 <w:sz w:val="32"/>
                 <w:szCs w:val="32"/>
               </w:rPr>
+              <w:lastRenderedPageBreak/>
               <w:t>กำหนดสี</w:t>
             </w:r>
-            <w:proofErr w:type="spellEnd"/>
             <w:r>
               <w:rPr>
                 <w:rFonts w:ascii="TH Sarabun New" w:eastAsia="Arial Unicode MS" w:hAnsi="TH Sarabun New" w:cs="TH Sarabun New"/>
@@ -4279,35 +3877,17 @@
                 <w:szCs w:val="32"/>
               </w:rPr>
               <w:br/>
-            </w:r>
-            <w:proofErr w:type="spellStart"/>
+              <w:t>หลอดไฟที่</w:t>
+            </w:r>
             <w:r>
               <w:rPr>
                 <w:rFonts w:ascii="TH Sarabun New" w:eastAsia="Arial Unicode MS" w:hAnsi="TH Sarabun New" w:cs="TH Sarabun New"/>
                 <w:sz w:val="32"/>
                 <w:szCs w:val="32"/>
               </w:rPr>
-              <w:t>หลอดไฟที่</w:t>
-            </w:r>
-            <w:proofErr w:type="spellEnd"/>
-            <w:r>
-              <w:rPr>
-                <w:rFonts w:ascii="TH Sarabun New" w:eastAsia="Arial Unicode MS" w:hAnsi="TH Sarabun New" w:cs="TH Sarabun New"/>
-                <w:sz w:val="32"/>
-                <w:szCs w:val="32"/>
-              </w:rPr>
               <w:br/>
-            </w:r>
-            <w:proofErr w:type="spellStart"/>
-            <w:r>
-              <w:rPr>
-                <w:rFonts w:ascii="TH Sarabun New" w:eastAsia="Arial Unicode MS" w:hAnsi="TH Sarabun New" w:cs="TH Sarabun New"/>
-                <w:sz w:val="32"/>
-                <w:szCs w:val="32"/>
-              </w:rPr>
               <w:t>ต้องการ</w:t>
             </w:r>
-            <w:proofErr w:type="spellEnd"/>
           </w:p>
         </w:tc>
         <w:tc>
@@ -4330,136 +3910,51 @@
                 <w:sz w:val="32"/>
                 <w:szCs w:val="32"/>
               </w:rPr>
-              <w:t>L&lt;color&gt;:&lt;</w:t>
-            </w:r>
-            <w:proofErr w:type="spellStart"/>
+              <w:t xml:space="preserve">L&lt;color&gt;:&lt;LEDn&gt; </w:t>
+            </w:r>
             <w:r>
               <w:rPr>
                 <w:rFonts w:ascii="TH Sarabun New" w:eastAsia="Arial Unicode MS" w:hAnsi="TH Sarabun New" w:cs="TH Sarabun New"/>
                 <w:sz w:val="32"/>
                 <w:szCs w:val="32"/>
-              </w:rPr>
-              <w:t>LEDn</w:t>
-            </w:r>
-            <w:proofErr w:type="spellEnd"/>
+                <w:cs/>
+              </w:rPr>
+              <w:br/>
+            </w:r>
             <w:r>
               <w:rPr>
                 <w:rFonts w:ascii="TH Sarabun New" w:eastAsia="Arial Unicode MS" w:hAnsi="TH Sarabun New" w:cs="TH Sarabun New"/>
                 <w:sz w:val="32"/>
                 <w:szCs w:val="32"/>
               </w:rPr>
-              <w:t xml:space="preserve">&gt; </w:t>
+              <w:t>โดย color คือสี และ LEDn</w:t>
+            </w:r>
+            <w:r>
+              <w:rPr>
+                <w:rFonts w:ascii="TH Sarabun New" w:eastAsia="Arial Unicode MS" w:hAnsi="TH Sarabun New" w:cs="TH Sarabun New" w:hint="cs"/>
+                <w:sz w:val="32"/>
+                <w:szCs w:val="32"/>
+                <w:cs/>
+              </w:rPr>
+              <w:t xml:space="preserve"> </w:t>
             </w:r>
             <w:r>
               <w:rPr>
                 <w:rFonts w:ascii="TH Sarabun New" w:eastAsia="Arial Unicode MS" w:hAnsi="TH Sarabun New" w:cs="TH Sarabun New"/>
                 <w:sz w:val="32"/>
                 <w:szCs w:val="32"/>
-                <w:cs/>
+              </w:rPr>
+              <w:t>คือ</w:t>
+            </w:r>
+            <w:r>
+              <w:rPr>
+                <w:rFonts w:ascii="TH Sarabun New" w:eastAsia="Arial Unicode MS" w:hAnsi="TH Sarabun New" w:cs="TH Sarabun New"/>
+                <w:sz w:val="32"/>
+                <w:szCs w:val="32"/>
               </w:rPr>
               <w:br/>
-            </w:r>
-            <w:proofErr w:type="spellStart"/>
-            <w:r>
-              <w:rPr>
-                <w:rFonts w:ascii="TH Sarabun New" w:eastAsia="Arial Unicode MS" w:hAnsi="TH Sarabun New" w:cs="TH Sarabun New"/>
-                <w:sz w:val="32"/>
-                <w:szCs w:val="32"/>
-              </w:rPr>
-              <w:t>โดย</w:t>
-            </w:r>
-            <w:proofErr w:type="spellEnd"/>
-            <w:r>
-              <w:rPr>
-                <w:rFonts w:ascii="TH Sarabun New" w:eastAsia="Arial Unicode MS" w:hAnsi="TH Sarabun New" w:cs="TH Sarabun New"/>
-                <w:sz w:val="32"/>
-                <w:szCs w:val="32"/>
-              </w:rPr>
-              <w:t xml:space="preserve"> color </w:t>
-            </w:r>
-            <w:proofErr w:type="spellStart"/>
-            <w:r>
-              <w:rPr>
-                <w:rFonts w:ascii="TH Sarabun New" w:eastAsia="Arial Unicode MS" w:hAnsi="TH Sarabun New" w:cs="TH Sarabun New"/>
-                <w:sz w:val="32"/>
-                <w:szCs w:val="32"/>
-              </w:rPr>
-              <w:t>คือสี</w:t>
-            </w:r>
-            <w:proofErr w:type="spellEnd"/>
-            <w:r>
-              <w:rPr>
-                <w:rFonts w:ascii="TH Sarabun New" w:eastAsia="Arial Unicode MS" w:hAnsi="TH Sarabun New" w:cs="TH Sarabun New"/>
-                <w:sz w:val="32"/>
-                <w:szCs w:val="32"/>
-              </w:rPr>
-              <w:t xml:space="preserve"> </w:t>
-            </w:r>
-            <w:proofErr w:type="spellStart"/>
-            <w:r>
-              <w:rPr>
-                <w:rFonts w:ascii="TH Sarabun New" w:eastAsia="Arial Unicode MS" w:hAnsi="TH Sarabun New" w:cs="TH Sarabun New"/>
-                <w:sz w:val="32"/>
-                <w:szCs w:val="32"/>
-              </w:rPr>
-              <w:t>และ</w:t>
-            </w:r>
-            <w:proofErr w:type="spellEnd"/>
-            <w:r>
-              <w:rPr>
-                <w:rFonts w:ascii="TH Sarabun New" w:eastAsia="Arial Unicode MS" w:hAnsi="TH Sarabun New" w:cs="TH Sarabun New"/>
-                <w:sz w:val="32"/>
-                <w:szCs w:val="32"/>
-              </w:rPr>
-              <w:t xml:space="preserve"> </w:t>
-            </w:r>
-            <w:proofErr w:type="spellStart"/>
-            <w:r>
-              <w:rPr>
-                <w:rFonts w:ascii="TH Sarabun New" w:eastAsia="Arial Unicode MS" w:hAnsi="TH Sarabun New" w:cs="TH Sarabun New"/>
-                <w:sz w:val="32"/>
-                <w:szCs w:val="32"/>
-              </w:rPr>
-              <w:t>LEDn</w:t>
-            </w:r>
-            <w:proofErr w:type="spellEnd"/>
-            <w:r>
-              <w:rPr>
-                <w:rFonts w:ascii="TH Sarabun New" w:eastAsia="Arial Unicode MS" w:hAnsi="TH Sarabun New" w:cs="TH Sarabun New" w:hint="cs"/>
-                <w:sz w:val="32"/>
-                <w:szCs w:val="32"/>
-                <w:cs/>
-              </w:rPr>
-              <w:t xml:space="preserve"> </w:t>
-            </w:r>
-            <w:proofErr w:type="spellStart"/>
-            <w:r>
-              <w:rPr>
-                <w:rFonts w:ascii="TH Sarabun New" w:eastAsia="Arial Unicode MS" w:hAnsi="TH Sarabun New" w:cs="TH Sarabun New"/>
-                <w:sz w:val="32"/>
-                <w:szCs w:val="32"/>
-              </w:rPr>
-              <w:t>คือ</w:t>
-            </w:r>
-            <w:proofErr w:type="spellEnd"/>
-            <w:r>
-              <w:rPr>
-                <w:rFonts w:ascii="TH Sarabun New" w:eastAsia="Arial Unicode MS" w:hAnsi="TH Sarabun New" w:cs="TH Sarabun New"/>
-                <w:sz w:val="32"/>
-                <w:szCs w:val="32"/>
-              </w:rPr>
-              <w:br/>
-            </w:r>
-            <w:proofErr w:type="spellStart"/>
-            <w:r>
-              <w:rPr>
-                <w:rFonts w:ascii="TH Sarabun New" w:eastAsia="Arial Unicode MS" w:hAnsi="TH Sarabun New" w:cs="TH Sarabun New"/>
-                <w:sz w:val="32"/>
-                <w:szCs w:val="32"/>
-              </w:rPr>
               <w:t>หลอดไฟดวงที่ต้องการ</w:t>
             </w:r>
-            <w:proofErr w:type="spellEnd"/>
           </w:p>
           <w:p>
             <w:pPr>
@@ -4485,52 +3980,14 @@
                 <w:szCs w:val="32"/>
               </w:rPr>
             </w:pPr>
-            <w:proofErr w:type="spellStart"/>
             <w:r>
               <w:rPr>
                 <w:rFonts w:ascii="TH Sarabun New" w:eastAsia="Arial Unicode MS" w:hAnsi="TH Sarabun New" w:cs="TH Sarabun New"/>
                 <w:sz w:val="32"/>
                 <w:szCs w:val="32"/>
               </w:rPr>
-              <w:t>ต้องการตั้งให้</w:t>
-            </w:r>
-            <w:proofErr w:type="spellEnd"/>
-            <w:r>
-              <w:rPr>
-                <w:rFonts w:ascii="TH Sarabun New" w:eastAsia="Arial Unicode MS" w:hAnsi="TH Sarabun New" w:cs="TH Sarabun New"/>
-                <w:sz w:val="32"/>
-                <w:szCs w:val="32"/>
-              </w:rPr>
-              <w:t xml:space="preserve"> led </w:t>
-            </w:r>
-            <w:proofErr w:type="spellStart"/>
-            <w:r>
-              <w:rPr>
-                <w:rFonts w:ascii="TH Sarabun New" w:eastAsia="Arial Unicode MS" w:hAnsi="TH Sarabun New" w:cs="TH Sarabun New"/>
-                <w:sz w:val="32"/>
-                <w:szCs w:val="32"/>
-              </w:rPr>
-              <w:t>ดวงที่</w:t>
-            </w:r>
-            <w:proofErr w:type="spellEnd"/>
-            <w:r>
-              <w:rPr>
-                <w:rFonts w:ascii="TH Sarabun New" w:eastAsia="Arial Unicode MS" w:hAnsi="TH Sarabun New" w:cs="TH Sarabun New"/>
-                <w:sz w:val="32"/>
-                <w:szCs w:val="32"/>
-              </w:rPr>
-              <w:t xml:space="preserve"> 6 </w:t>
-            </w:r>
-            <w:proofErr w:type="spellStart"/>
-            <w:r>
-              <w:rPr>
-                <w:rFonts w:ascii="TH Sarabun New" w:eastAsia="Arial Unicode MS" w:hAnsi="TH Sarabun New" w:cs="TH Sarabun New"/>
-                <w:sz w:val="32"/>
-                <w:szCs w:val="32"/>
-              </w:rPr>
-              <w:t>เป็นสีแดง</w:t>
-            </w:r>
-            <w:proofErr w:type="spellEnd"/>
+              <w:t>ต้องการตั้งให้ led ดวงที่ 6 เป็นสีแดง</w:t>
+            </w:r>
           </w:p>
         </w:tc>
         <w:tc>
@@ -4627,17 +4084,14 @@
                 <w:szCs w:val="32"/>
               </w:rPr>
             </w:pPr>
-            <w:proofErr w:type="spellStart"/>
             <w:r>
               <w:rPr>
                 <w:rFonts w:ascii="TH Sarabun New" w:eastAsia="Arial Unicode MS" w:hAnsi="TH Sarabun New" w:cs="TH Sarabun New"/>
                 <w:sz w:val="32"/>
                 <w:szCs w:val="32"/>
               </w:rPr>
-              <w:lastRenderedPageBreak/>
               <w:t>กำหนดไฟวิ่ง</w:t>
             </w:r>
-            <w:proofErr w:type="spellEnd"/>
           </w:p>
         </w:tc>
         <w:tc>
@@ -4659,134 +4113,40 @@
                 <w:sz w:val="32"/>
                 <w:szCs w:val="32"/>
               </w:rPr>
-              <w:t>R&lt;Color&gt;:&lt;Delay time&gt;</w:t>
-            </w:r>
-            <w:proofErr w:type="spellStart"/>
+              <w:t>R&lt;Color&gt;:&lt;Delay time&gt;โดย color คือสี และ Delay time คือ</w:t>
+            </w:r>
+            <w:r>
+              <w:rPr>
+                <w:rFonts w:ascii="TH Sarabun New" w:eastAsia="Arial Unicode MS" w:hAnsi="TH Sarabun New" w:cs="TH Sarabun New" w:hint="cs"/>
+                <w:sz w:val="32"/>
+                <w:szCs w:val="32"/>
+                <w:cs/>
+              </w:rPr>
+              <w:t xml:space="preserve"> </w:t>
+            </w:r>
             <w:r>
               <w:rPr>
                 <w:rFonts w:ascii="TH Sarabun New" w:eastAsia="Arial Unicode MS" w:hAnsi="TH Sarabun New" w:cs="TH Sarabun New"/>
                 <w:sz w:val="32"/>
                 <w:szCs w:val="32"/>
               </w:rPr>
-              <w:t>โดย</w:t>
-            </w:r>
-            <w:proofErr w:type="spellEnd"/>
+              <w:t>ความเร็วที่ต้อง</w:t>
+            </w:r>
             <w:r>
               <w:rPr>
                 <w:rFonts w:ascii="TH Sarabun New" w:eastAsia="Arial Unicode MS" w:hAnsi="TH Sarabun New" w:cs="TH Sarabun New"/>
                 <w:sz w:val="32"/>
                 <w:szCs w:val="32"/>
               </w:rPr>
-              <w:t xml:space="preserve"> color </w:t>
-            </w:r>
-            <w:proofErr w:type="spellStart"/>
+              <w:br/>
+            </w:r>
             <w:r>
               <w:rPr>
                 <w:rFonts w:ascii="TH Sarabun New" w:eastAsia="Arial Unicode MS" w:hAnsi="TH Sarabun New" w:cs="TH Sarabun New"/>
                 <w:sz w:val="32"/>
                 <w:szCs w:val="32"/>
               </w:rPr>
-              <w:t>คือสี</w:t>
-            </w:r>
-            <w:proofErr w:type="spellEnd"/>
-            <w:r>
-              <w:rPr>
-                <w:rFonts w:ascii="TH Sarabun New" w:eastAsia="Arial Unicode MS" w:hAnsi="TH Sarabun New" w:cs="TH Sarabun New"/>
-                <w:sz w:val="32"/>
-                <w:szCs w:val="32"/>
-              </w:rPr>
-              <w:t xml:space="preserve"> </w:t>
-            </w:r>
-            <w:proofErr w:type="spellStart"/>
-            <w:r>
-              <w:rPr>
-                <w:rFonts w:ascii="TH Sarabun New" w:eastAsia="Arial Unicode MS" w:hAnsi="TH Sarabun New" w:cs="TH Sarabun New"/>
-                <w:sz w:val="32"/>
-                <w:szCs w:val="32"/>
-              </w:rPr>
-              <w:t>และ</w:t>
-            </w:r>
-            <w:proofErr w:type="spellEnd"/>
-            <w:r>
-              <w:rPr>
-                <w:rFonts w:ascii="TH Sarabun New" w:eastAsia="Arial Unicode MS" w:hAnsi="TH Sarabun New" w:cs="TH Sarabun New"/>
-                <w:sz w:val="32"/>
-                <w:szCs w:val="32"/>
-              </w:rPr>
-              <w:t xml:space="preserve"> Delay time </w:t>
-            </w:r>
-            <w:proofErr w:type="spellStart"/>
-            <w:r>
-              <w:rPr>
-                <w:rFonts w:ascii="TH Sarabun New" w:eastAsia="Arial Unicode MS" w:hAnsi="TH Sarabun New" w:cs="TH Sarabun New"/>
-                <w:sz w:val="32"/>
-                <w:szCs w:val="32"/>
-              </w:rPr>
-              <w:t>คือ</w:t>
-            </w:r>
-            <w:proofErr w:type="spellEnd"/>
-            <w:r>
-              <w:rPr>
-                <w:rFonts w:ascii="TH Sarabun New" w:eastAsia="Arial Unicode MS" w:hAnsi="TH Sarabun New" w:cs="TH Sarabun New" w:hint="cs"/>
-                <w:sz w:val="32"/>
-                <w:szCs w:val="32"/>
-                <w:cs/>
-              </w:rPr>
-              <w:t xml:space="preserve"> </w:t>
-            </w:r>
-            <w:proofErr w:type="spellStart"/>
-            <w:r>
-              <w:rPr>
-                <w:rFonts w:ascii="TH Sarabun New" w:eastAsia="Arial Unicode MS" w:hAnsi="TH Sarabun New" w:cs="TH Sarabun New"/>
-                <w:sz w:val="32"/>
-                <w:szCs w:val="32"/>
-              </w:rPr>
-              <w:t>ความเร็วที่ต้อง</w:t>
-            </w:r>
-            <w:proofErr w:type="spellEnd"/>
-            <w:r>
-              <w:rPr>
-                <w:rFonts w:ascii="TH Sarabun New" w:eastAsia="Arial Unicode MS" w:hAnsi="TH Sarabun New" w:cs="TH Sarabun New"/>
-                <w:sz w:val="32"/>
-                <w:szCs w:val="32"/>
-              </w:rPr>
-              <w:br/>
-            </w:r>
-            <w:proofErr w:type="spellStart"/>
-            <w:r>
-              <w:rPr>
-                <w:rFonts w:ascii="TH Sarabun New" w:eastAsia="Arial Unicode MS" w:hAnsi="TH Sarabun New" w:cs="TH Sarabun New"/>
-                <w:sz w:val="32"/>
-                <w:szCs w:val="32"/>
-              </w:rPr>
-              <w:t>การหน่วยเป็น</w:t>
-            </w:r>
-            <w:proofErr w:type="spellEnd"/>
-            <w:r>
-              <w:rPr>
-                <w:rFonts w:ascii="TH Sarabun New" w:eastAsia="Arial Unicode MS" w:hAnsi="TH Sarabun New" w:cs="TH Sarabun New"/>
-                <w:sz w:val="32"/>
-                <w:szCs w:val="32"/>
-              </w:rPr>
-              <w:t xml:space="preserve"> </w:t>
-            </w:r>
-            <w:proofErr w:type="spellStart"/>
-            <w:r>
-              <w:rPr>
-                <w:rFonts w:ascii="TH Sarabun New" w:eastAsia="Arial Unicode MS" w:hAnsi="TH Sarabun New" w:cs="TH Sarabun New"/>
-                <w:sz w:val="32"/>
-                <w:szCs w:val="32"/>
-              </w:rPr>
-              <w:t>ms</w:t>
-            </w:r>
-            <w:proofErr w:type="spellEnd"/>
-            <w:r>
-              <w:rPr>
-                <w:rFonts w:ascii="TH Sarabun New" w:eastAsia="Arial Unicode MS" w:hAnsi="TH Sarabun New" w:cs="TH Sarabun New"/>
-                <w:sz w:val="32"/>
-                <w:szCs w:val="32"/>
-              </w:rPr>
-              <w:t>(millisecond)</w:t>
+              <w:t>การหน่วยเป็น ms(millisecond)</w:t>
             </w:r>
           </w:p>
         </w:tc>
@@ -4803,23 +4163,13 @@
                 <w:szCs w:val="32"/>
               </w:rPr>
             </w:pPr>
-            <w:proofErr w:type="spellStart"/>
             <w:r>
               <w:rPr>
                 <w:rFonts w:ascii="TH Sarabun New" w:eastAsia="Arial Unicode MS" w:hAnsi="TH Sarabun New" w:cs="TH Sarabun New"/>
                 <w:sz w:val="32"/>
                 <w:szCs w:val="32"/>
               </w:rPr>
-              <w:t>ต้องการทำไฟวิ่งสีแดงที่มีความเร็ว</w:t>
-            </w:r>
-            <w:proofErr w:type="spellEnd"/>
-            <w:r>
-              <w:rPr>
-                <w:rFonts w:ascii="TH Sarabun New" w:eastAsia="Arial Unicode MS" w:hAnsi="TH Sarabun New" w:cs="TH Sarabun New"/>
-                <w:sz w:val="32"/>
-                <w:szCs w:val="32"/>
-              </w:rPr>
-              <w:t xml:space="preserve"> 100ms</w:t>
+              <w:t>ต้องการทำไฟวิ่งสีแดงที่มีความเร็ว 100ms</w:t>
             </w:r>
           </w:p>
         </w:tc>
@@ -4921,7 +4271,6 @@
                 <w:szCs w:val="32"/>
               </w:rPr>
             </w:pPr>
-            <w:proofErr w:type="spellStart"/>
             <w:r>
               <w:rPr>
                 <w:rFonts w:ascii="TH Sarabun New" w:eastAsia="Arial Unicode MS" w:hAnsi="TH Sarabun New" w:cs="TH Sarabun New"/>
@@ -4930,7 +4279,6 @@
               </w:rPr>
               <w:t>กำหนดไฟวิ่งสีรุ้ง</w:t>
             </w:r>
-            <w:proofErr w:type="spellEnd"/>
           </w:p>
         </w:tc>
         <w:tc>
@@ -4963,34 +4311,30 @@
               </w:rPr>
               <w:br/>
             </w:r>
-            <w:proofErr w:type="spellStart"/>
             <w:r>
               <w:rPr>
                 <w:rFonts w:ascii="TH Sarabun New" w:eastAsia="Arial Unicode MS" w:hAnsi="TH Sarabun New" w:cs="TH Sarabun New"/>
                 <w:sz w:val="32"/>
                 <w:szCs w:val="32"/>
               </w:rPr>
-              <w:t>โดย</w:t>
-            </w:r>
-            <w:proofErr w:type="spellEnd"/>
+              <w:t>โดย Delay time คือ</w:t>
+            </w:r>
             <w:r>
               <w:rPr>
                 <w:rFonts w:ascii="TH Sarabun New" w:eastAsia="Arial Unicode MS" w:hAnsi="TH Sarabun New" w:cs="TH Sarabun New"/>
                 <w:sz w:val="32"/>
                 <w:szCs w:val="32"/>
               </w:rPr>
-              <w:t xml:space="preserve"> Delay time </w:t>
-            </w:r>
-            <w:proofErr w:type="spellStart"/>
+              <w:t xml:space="preserve"> </w:t>
+            </w:r>
             <w:r>
               <w:rPr>
                 <w:rFonts w:ascii="TH Sarabun New" w:eastAsia="Arial Unicode MS" w:hAnsi="TH Sarabun New" w:cs="TH Sarabun New"/>
                 <w:sz w:val="32"/>
                 <w:szCs w:val="32"/>
               </w:rPr>
-              <w:t>คือ</w:t>
-            </w:r>
-            <w:proofErr w:type="spellEnd"/>
+              <w:t>ความเร็วที่ต้องการ</w:t>
+            </w:r>
             <w:r>
               <w:rPr>
                 <w:rFonts w:ascii="TH Sarabun New" w:eastAsia="Arial Unicode MS" w:hAnsi="TH Sarabun New" w:cs="TH Sarabun New"/>
@@ -4999,59 +4343,13 @@
               </w:rPr>
               <w:t xml:space="preserve"> </w:t>
             </w:r>
-            <w:proofErr w:type="spellStart"/>
             <w:r>
               <w:rPr>
                 <w:rFonts w:ascii="TH Sarabun New" w:eastAsia="Arial Unicode MS" w:hAnsi="TH Sarabun New" w:cs="TH Sarabun New"/>
                 <w:sz w:val="32"/>
                 <w:szCs w:val="32"/>
               </w:rPr>
-              <w:t>ความเร็วที่ต้องการ</w:t>
-            </w:r>
-            <w:proofErr w:type="spellEnd"/>
-            <w:r>
-              <w:rPr>
-                <w:rFonts w:ascii="TH Sarabun New" w:eastAsia="Arial Unicode MS" w:hAnsi="TH Sarabun New" w:cs="TH Sarabun New"/>
-                <w:sz w:val="32"/>
-                <w:szCs w:val="32"/>
-              </w:rPr>
-              <w:t xml:space="preserve"> </w:t>
-            </w:r>
-            <w:proofErr w:type="spellStart"/>
-            <w:r>
-              <w:rPr>
-                <w:rFonts w:ascii="TH Sarabun New" w:eastAsia="Arial Unicode MS" w:hAnsi="TH Sarabun New" w:cs="TH Sarabun New"/>
-                <w:sz w:val="32"/>
-                <w:szCs w:val="32"/>
-              </w:rPr>
-              <w:t>หน่วยเป็น</w:t>
-            </w:r>
-            <w:proofErr w:type="spellEnd"/>
-            <w:r>
-              <w:rPr>
-                <w:rFonts w:ascii="TH Sarabun New" w:eastAsia="Arial Unicode MS" w:hAnsi="TH Sarabun New" w:cs="TH Sarabun New"/>
-                <w:sz w:val="32"/>
-                <w:szCs w:val="32"/>
-              </w:rPr>
-              <w:t xml:space="preserve"> </w:t>
-            </w:r>
-            <w:proofErr w:type="spellStart"/>
-            <w:r>
-              <w:rPr>
-                <w:rFonts w:ascii="TH Sarabun New" w:eastAsia="Arial Unicode MS" w:hAnsi="TH Sarabun New" w:cs="TH Sarabun New"/>
-                <w:sz w:val="32"/>
-                <w:szCs w:val="32"/>
-              </w:rPr>
-              <w:t>ms</w:t>
-            </w:r>
-            <w:proofErr w:type="spellEnd"/>
-            <w:r>
-              <w:rPr>
-                <w:rFonts w:ascii="TH Sarabun New" w:eastAsia="Arial Unicode MS" w:hAnsi="TH Sarabun New" w:cs="TH Sarabun New"/>
-                <w:sz w:val="32"/>
-                <w:szCs w:val="32"/>
-              </w:rPr>
-              <w:t>(millisecond)</w:t>
+              <w:t>หน่วยเป็น ms(millisecond)</w:t>
             </w:r>
           </w:p>
         </w:tc>
@@ -5068,7 +4366,6 @@
                 <w:szCs w:val="32"/>
               </w:rPr>
             </w:pPr>
-            <w:proofErr w:type="spellStart"/>
             <w:r>
               <w:rPr>
                 <w:rFonts w:ascii="TH Sarabun New" w:eastAsia="Arial Unicode MS" w:hAnsi="TH Sarabun New" w:cs="TH Sarabun New"/>
@@ -5077,7 +4374,6 @@
               </w:rPr>
               <w:t>ต้องการทำไฟวิ่งสีรุ้ง</w:t>
             </w:r>
-            <w:proofErr w:type="spellEnd"/>
             <w:r>
               <w:rPr>
                 <w:rFonts w:ascii="TH Sarabun New" w:eastAsia="Arial Unicode MS" w:hAnsi="TH Sarabun New" w:cs="TH Sarabun New" w:hint="cs"/>
@@ -5087,23 +4383,13 @@
               </w:rPr>
               <w:t>ที่มี</w:t>
             </w:r>
-            <w:proofErr w:type="spellStart"/>
             <w:r>
               <w:rPr>
                 <w:rFonts w:ascii="TH Sarabun New" w:eastAsia="Arial Unicode MS" w:hAnsi="TH Sarabun New" w:cs="TH Sarabun New"/>
                 <w:sz w:val="32"/>
                 <w:szCs w:val="32"/>
               </w:rPr>
-              <w:t>ความเร็ว</w:t>
-            </w:r>
-            <w:proofErr w:type="spellEnd"/>
-            <w:r>
-              <w:rPr>
-                <w:rFonts w:ascii="TH Sarabun New" w:eastAsia="Arial Unicode MS" w:hAnsi="TH Sarabun New" w:cs="TH Sarabun New"/>
-                <w:sz w:val="32"/>
-                <w:szCs w:val="32"/>
-              </w:rPr>
-              <w:t xml:space="preserve"> 100ms</w:t>
+              <w:t>ความเร็ว 100ms</w:t>
             </w:r>
           </w:p>
         </w:tc>
@@ -5205,16 +4491,15 @@
                 <w:szCs w:val="32"/>
               </w:rPr>
             </w:pPr>
-            <w:proofErr w:type="spellStart"/>
             <w:r>
               <w:rPr>
                 <w:rFonts w:ascii="TH Sarabun New" w:eastAsia="Arial Unicode MS" w:hAnsi="TH Sarabun New" w:cs="TH Sarabun New"/>
                 <w:sz w:val="32"/>
                 <w:szCs w:val="32"/>
               </w:rPr>
+              <w:lastRenderedPageBreak/>
               <w:t>กำหนดไฟ</w:t>
             </w:r>
-            <w:proofErr w:type="spellEnd"/>
             <w:r>
               <w:rPr>
                 <w:rFonts w:ascii="TH Sarabun New" w:eastAsia="Arial Unicode MS" w:hAnsi="TH Sarabun New" w:cs="TH Sarabun New"/>
@@ -5222,17 +4507,8 @@
                 <w:szCs w:val="32"/>
               </w:rPr>
               <w:br/>
-            </w:r>
-            <w:proofErr w:type="spellStart"/>
-            <w:r>
-              <w:rPr>
-                <w:rFonts w:ascii="TH Sarabun New" w:eastAsia="Arial Unicode MS" w:hAnsi="TH Sarabun New" w:cs="TH Sarabun New"/>
-                <w:sz w:val="32"/>
-                <w:szCs w:val="32"/>
-              </w:rPr>
               <w:t>กระพริบ</w:t>
             </w:r>
-            <w:proofErr w:type="spellEnd"/>
           </w:p>
         </w:tc>
         <w:tc>
@@ -5254,115 +4530,23 @@
                 <w:sz w:val="32"/>
                 <w:szCs w:val="32"/>
               </w:rPr>
-              <w:t>B&lt;Color&gt;:&lt;Delay time&gt;</w:t>
-            </w:r>
-            <w:proofErr w:type="spellStart"/>
+              <w:t>B&lt;Color&gt;:&lt;Delay time&gt;โดย color คือสี และ Delay time คือความเร็วที่ต้องการ</w:t>
+            </w:r>
             <w:r>
               <w:rPr>
                 <w:rFonts w:ascii="TH Sarabun New" w:eastAsia="Arial Unicode MS" w:hAnsi="TH Sarabun New" w:cs="TH Sarabun New"/>
                 <w:sz w:val="32"/>
                 <w:szCs w:val="32"/>
               </w:rPr>
-              <w:t>โดย</w:t>
-            </w:r>
-            <w:proofErr w:type="spellEnd"/>
+              <w:br/>
+            </w:r>
             <w:r>
               <w:rPr>
                 <w:rFonts w:ascii="TH Sarabun New" w:eastAsia="Arial Unicode MS" w:hAnsi="TH Sarabun New" w:cs="TH Sarabun New"/>
                 <w:sz w:val="32"/>
                 <w:szCs w:val="32"/>
               </w:rPr>
-              <w:t xml:space="preserve"> color </w:t>
-            </w:r>
-            <w:proofErr w:type="spellStart"/>
-            <w:r>
-              <w:rPr>
-                <w:rFonts w:ascii="TH Sarabun New" w:eastAsia="Arial Unicode MS" w:hAnsi="TH Sarabun New" w:cs="TH Sarabun New"/>
-                <w:sz w:val="32"/>
-                <w:szCs w:val="32"/>
-              </w:rPr>
-              <w:t>คือสี</w:t>
-            </w:r>
-            <w:proofErr w:type="spellEnd"/>
-            <w:r>
-              <w:rPr>
-                <w:rFonts w:ascii="TH Sarabun New" w:eastAsia="Arial Unicode MS" w:hAnsi="TH Sarabun New" w:cs="TH Sarabun New"/>
-                <w:sz w:val="32"/>
-                <w:szCs w:val="32"/>
-              </w:rPr>
-              <w:t xml:space="preserve"> </w:t>
-            </w:r>
-            <w:proofErr w:type="spellStart"/>
-            <w:r>
-              <w:rPr>
-                <w:rFonts w:ascii="TH Sarabun New" w:eastAsia="Arial Unicode MS" w:hAnsi="TH Sarabun New" w:cs="TH Sarabun New"/>
-                <w:sz w:val="32"/>
-                <w:szCs w:val="32"/>
-              </w:rPr>
-              <w:t>และ</w:t>
-            </w:r>
-            <w:proofErr w:type="spellEnd"/>
-            <w:r>
-              <w:rPr>
-                <w:rFonts w:ascii="TH Sarabun New" w:eastAsia="Arial Unicode MS" w:hAnsi="TH Sarabun New" w:cs="TH Sarabun New"/>
-                <w:sz w:val="32"/>
-                <w:szCs w:val="32"/>
-              </w:rPr>
-              <w:t xml:space="preserve"> Delay time </w:t>
-            </w:r>
-            <w:proofErr w:type="spellStart"/>
-            <w:r>
-              <w:rPr>
-                <w:rFonts w:ascii="TH Sarabun New" w:eastAsia="Arial Unicode MS" w:hAnsi="TH Sarabun New" w:cs="TH Sarabun New"/>
-                <w:sz w:val="32"/>
-                <w:szCs w:val="32"/>
-              </w:rPr>
-              <w:t>คือความเร็วที่ต้องการ</w:t>
-            </w:r>
-            <w:proofErr w:type="spellEnd"/>
-            <w:r>
-              <w:rPr>
-                <w:rFonts w:ascii="TH Sarabun New" w:eastAsia="Arial Unicode MS" w:hAnsi="TH Sarabun New" w:cs="TH Sarabun New"/>
-                <w:sz w:val="32"/>
-                <w:szCs w:val="32"/>
-              </w:rPr>
-              <w:br/>
-            </w:r>
-            <w:proofErr w:type="spellStart"/>
-            <w:r>
-              <w:rPr>
-                <w:rFonts w:ascii="TH Sarabun New" w:eastAsia="Arial Unicode MS" w:hAnsi="TH Sarabun New" w:cs="TH Sarabun New"/>
-                <w:sz w:val="32"/>
-                <w:szCs w:val="32"/>
-              </w:rPr>
-              <w:t>หน่วยเป็น</w:t>
-            </w:r>
-            <w:proofErr w:type="spellEnd"/>
-            <w:r>
-              <w:rPr>
-                <w:rFonts w:ascii="TH Sarabun New" w:eastAsia="Arial Unicode MS" w:hAnsi="TH Sarabun New" w:cs="TH Sarabun New"/>
-                <w:sz w:val="32"/>
-                <w:szCs w:val="32"/>
-              </w:rPr>
-              <w:t xml:space="preserve"> </w:t>
-            </w:r>
-            <w:proofErr w:type="spellStart"/>
-            <w:r>
-              <w:rPr>
-                <w:rFonts w:ascii="TH Sarabun New" w:eastAsia="Arial Unicode MS" w:hAnsi="TH Sarabun New" w:cs="TH Sarabun New"/>
-                <w:sz w:val="32"/>
-                <w:szCs w:val="32"/>
-              </w:rPr>
-              <w:t>ms</w:t>
-            </w:r>
-            <w:proofErr w:type="spellEnd"/>
-            <w:r>
-              <w:rPr>
-                <w:rFonts w:ascii="TH Sarabun New" w:eastAsia="Arial Unicode MS" w:hAnsi="TH Sarabun New" w:cs="TH Sarabun New"/>
-                <w:sz w:val="32"/>
-                <w:szCs w:val="32"/>
-              </w:rPr>
-              <w:t>(millisecond)</w:t>
+              <w:t>หน่วยเป็น ms(millisecond)</w:t>
             </w:r>
           </w:p>
         </w:tc>
@@ -5379,7 +4563,6 @@
                 <w:szCs w:val="32"/>
               </w:rPr>
             </w:pPr>
-            <w:proofErr w:type="spellStart"/>
             <w:r>
               <w:rPr>
                 <w:rFonts w:ascii="TH Sarabun New" w:eastAsia="Arial Unicode MS" w:hAnsi="TH Sarabun New" w:cs="TH Sarabun New"/>
@@ -5388,7 +4571,6 @@
               </w:rPr>
               <w:t>ต้องการทำไฟกระพริบสีเขียวที่มี</w:t>
             </w:r>
-            <w:proofErr w:type="spellEnd"/>
             <w:r>
               <w:rPr>
                 <w:rFonts w:ascii="TH Sarabun New" w:eastAsia="Arial Unicode MS" w:hAnsi="TH Sarabun New" w:cs="TH Sarabun New"/>
@@ -5397,23 +4579,13 @@
               </w:rPr>
               <w:br/>
             </w:r>
-            <w:proofErr w:type="spellStart"/>
             <w:r>
               <w:rPr>
                 <w:rFonts w:ascii="TH Sarabun New" w:eastAsia="Arial Unicode MS" w:hAnsi="TH Sarabun New" w:cs="TH Sarabun New"/>
                 <w:sz w:val="32"/>
                 <w:szCs w:val="32"/>
               </w:rPr>
-              <w:t>ความเร็ว</w:t>
-            </w:r>
-            <w:proofErr w:type="spellEnd"/>
-            <w:r>
-              <w:rPr>
-                <w:rFonts w:ascii="TH Sarabun New" w:eastAsia="Arial Unicode MS" w:hAnsi="TH Sarabun New" w:cs="TH Sarabun New"/>
-                <w:sz w:val="32"/>
-                <w:szCs w:val="32"/>
-              </w:rPr>
-              <w:t xml:space="preserve"> 100ms</w:t>
+              <w:t>ความเร็ว 100ms</w:t>
             </w:r>
           </w:p>
         </w:tc>
@@ -5515,17 +4687,14 @@
                 <w:szCs w:val="32"/>
               </w:rPr>
             </w:pPr>
-            <w:proofErr w:type="spellStart"/>
             <w:r>
               <w:rPr>
                 <w:rFonts w:ascii="TH Sarabun New" w:eastAsia="Arial Unicode MS" w:hAnsi="TH Sarabun New" w:cs="TH Sarabun New"/>
                 <w:sz w:val="32"/>
                 <w:szCs w:val="32"/>
               </w:rPr>
-              <w:lastRenderedPageBreak/>
               <w:t>ปิดไฟทุกดวง</w:t>
             </w:r>
-            <w:proofErr w:type="spellEnd"/>
           </w:p>
         </w:tc>
         <w:tc>
@@ -5564,7 +4733,6 @@
                 <w:szCs w:val="32"/>
               </w:rPr>
             </w:pPr>
-            <w:proofErr w:type="spellStart"/>
             <w:r>
               <w:rPr>
                 <w:rFonts w:ascii="TH Sarabun New" w:eastAsia="Arial Unicode MS" w:hAnsi="TH Sarabun New" w:cs="TH Sarabun New"/>
@@ -5573,7 +4741,6 @@
               </w:rPr>
               <w:t>ปิดไฟทุกดวง</w:t>
             </w:r>
-            <w:proofErr w:type="spellEnd"/>
           </w:p>
         </w:tc>
         <w:tc>
@@ -5674,6 +4841,61 @@
     </w:p>
     <w:p>
       <w:pPr>
+        <w:rPr>
+          <w:rFonts w:ascii="TH Sarabun New" w:hAnsi="TH Sarabun New" w:cs="TH Sarabun New"/>
+          <w:b/>
+          <w:bCs/>
+          <w:sz w:val="32"/>
+          <w:szCs w:val="32"/>
+        </w:rPr>
+      </w:pPr>
+    </w:p>
+    <w:p>
+      <w:pPr>
+        <w:rPr>
+          <w:rFonts w:ascii="TH Sarabun New" w:hAnsi="TH Sarabun New" w:cs="TH Sarabun New"/>
+          <w:b/>
+          <w:bCs/>
+          <w:sz w:val="32"/>
+          <w:szCs w:val="32"/>
+        </w:rPr>
+      </w:pPr>
+    </w:p>
+    <w:p>
+      <w:pPr>
+        <w:rPr>
+          <w:rFonts w:ascii="TH Sarabun New" w:hAnsi="TH Sarabun New" w:cs="TH Sarabun New"/>
+          <w:b/>
+          <w:bCs/>
+          <w:sz w:val="32"/>
+          <w:szCs w:val="32"/>
+        </w:rPr>
+      </w:pPr>
+    </w:p>
+    <w:p>
+      <w:pPr>
+        <w:rPr>
+          <w:rFonts w:ascii="TH Sarabun New" w:hAnsi="TH Sarabun New" w:cs="TH Sarabun New"/>
+          <w:b/>
+          <w:bCs/>
+          <w:sz w:val="32"/>
+          <w:szCs w:val="32"/>
+        </w:rPr>
+      </w:pPr>
+    </w:p>
+    <w:p>
+      <w:pPr>
+        <w:rPr>
+          <w:rFonts w:ascii="TH Sarabun New" w:hAnsi="TH Sarabun New" w:cs="TH Sarabun New"/>
+          <w:b/>
+          <w:bCs/>
+          <w:sz w:val="32"/>
+          <w:szCs w:val="32"/>
+        </w:rPr>
+      </w:pPr>
+    </w:p>
+    <w:p>
+      <w:pPr>
         <w:pStyle w:val="ListParagraph"/>
         <w:numPr>
           <w:ilvl w:val="0"/>
@@ -5695,6 +4917,7 @@
           <w:sz w:val="32"/>
           <w:szCs w:val="32"/>
         </w:rPr>
+        <w:lastRenderedPageBreak/>
         <w:t>Circuit</w:t>
       </w:r>
       <w:r>
@@ -5716,18 +4939,7 @@
           <w:szCs w:val="32"/>
           <w:lang w:val="en-US"/>
         </w:rPr>
-        <w:t>s</w:t>
-      </w:r>
-      <w:r>
-        <w:rPr>
-          <w:rFonts w:ascii="TH Sarabun New" w:hAnsi="TH Sarabun New" w:cs="TH Sarabun New"/>
-          <w:b/>
-          <w:bCs/>
-          <w:sz w:val="32"/>
-          <w:szCs w:val="32"/>
-          <w:lang w:val="en-US"/>
-        </w:rPr>
-        <w:t>chema</w:t>
+        <w:t>schema</w:t>
       </w:r>
       <w:r>
         <w:rPr>
@@ -5761,9 +4973,9 @@
           <w:szCs w:val="32"/>
         </w:rPr>
         <w:drawing>
-          <wp:inline distT="0" distB="0" distL="0" distR="0" wp14:anchorId="155D5107" wp14:editId="321B5119">
-            <wp:extent cx="4101348" cy="2898987"/>
-            <wp:effectExtent l="0" t="0" r="1270" b="0"/>
+          <wp:inline distT="0" distB="0" distL="0" distR="0" wp14:anchorId="155D5107" wp14:editId="7912FC5C">
+            <wp:extent cx="4384791" cy="3099335"/>
+            <wp:effectExtent l="0" t="0" r="0" b="0"/>
             <wp:docPr id="10" name="Picture 10" descr="Diagram&#10;&#10;Description automatically generated"/>
             <wp:cNvGraphicFramePr>
               <a:graphicFrameLocks xmlns:a="http://schemas.openxmlformats.org/drawingml/2006/main" noChangeAspect="1"/>
@@ -5790,7 +5002,7 @@
                   <pic:spPr>
                     <a:xfrm>
                       <a:off x="0" y="0"/>
-                      <a:ext cx="4113839" cy="2907816"/>
+                      <a:ext cx="4410333" cy="3117389"/>
                     </a:xfrm>
                     <a:prstGeom prst="rect">
                       <a:avLst/>
@@ -5808,6 +5020,8 @@
         <w:jc w:val="center"/>
         <w:rPr>
           <w:rFonts w:ascii="TH Sarabun New" w:hAnsi="TH Sarabun New" w:cs="TH Sarabun New"/>
+          <w:b/>
+          <w:bCs/>
           <w:sz w:val="32"/>
           <w:szCs w:val="32"/>
           <w:lang w:val="en-US"/>
@@ -5816,6 +5030,8 @@
       <w:r>
         <w:rPr>
           <w:rFonts w:ascii="TH Sarabun New" w:hAnsi="TH Sarabun New" w:cs="TH Sarabun New" w:hint="cs"/>
+          <w:b/>
+          <w:bCs/>
           <w:sz w:val="32"/>
           <w:szCs w:val="32"/>
           <w:cs/>
@@ -5825,6 +5041,8 @@
       <w:r>
         <w:rPr>
           <w:rFonts w:ascii="TH Sarabun New" w:hAnsi="TH Sarabun New" w:cs="TH Sarabun New"/>
+          <w:b/>
+          <w:bCs/>
           <w:sz w:val="32"/>
           <w:szCs w:val="32"/>
         </w:rPr>
@@ -5833,6 +5051,8 @@
       <w:r>
         <w:rPr>
           <w:rFonts w:ascii="TH Sarabun New" w:hAnsi="TH Sarabun New" w:cs="TH Sarabun New"/>
+          <w:b/>
+          <w:bCs/>
           <w:sz w:val="32"/>
           <w:szCs w:val="32"/>
           <w:lang w:val="en-US"/>
@@ -5842,23 +5062,25 @@
       <w:r>
         <w:rPr>
           <w:rFonts w:ascii="TH Sarabun New" w:hAnsi="TH Sarabun New" w:cs="TH Sarabun New" w:hint="cs"/>
+          <w:b/>
+          <w:bCs/>
           <w:sz w:val="32"/>
           <w:szCs w:val="32"/>
           <w:cs/>
         </w:rPr>
         <w:t xml:space="preserve">จากโปรแกรม </w:t>
       </w:r>
-      <w:proofErr w:type="spellStart"/>
-      <w:r>
-        <w:rPr>
-          <w:rFonts w:ascii="TH Sarabun New" w:hAnsi="TH Sarabun New" w:cs="TH Sarabun New"/>
+      <w:r>
+        <w:rPr>
+          <w:rFonts w:ascii="TH Sarabun New" w:hAnsi="TH Sarabun New" w:cs="TH Sarabun New"/>
+          <w:b/>
+          <w:bCs/>
           <w:sz w:val="32"/>
           <w:szCs w:val="32"/>
           <w:lang w:val="en-US"/>
         </w:rPr>
         <w:t>KiCad</w:t>
       </w:r>
-      <w:proofErr w:type="spellEnd"/>
     </w:p>
     <w:p>
       <w:pPr>
@@ -5890,8 +5112,8 @@
           <w:lang w:val="en-US"/>
         </w:rPr>
         <w:drawing>
-          <wp:inline distT="0" distB="0" distL="0" distR="0" wp14:anchorId="2BAD5197" wp14:editId="0BD029F9">
-            <wp:extent cx="4093028" cy="2751423"/>
+          <wp:inline distT="0" distB="0" distL="0" distR="0" wp14:anchorId="2BAD5197" wp14:editId="414F97CB">
+            <wp:extent cx="3676851" cy="2471660"/>
             <wp:effectExtent l="0" t="0" r="0" b="5080"/>
             <wp:docPr id="7" name="Picture 7" descr="Graphical user interface, application&#10;&#10;Description automatically generated"/>
             <wp:cNvGraphicFramePr>
@@ -5919,7 +5141,7 @@
                   <pic:spPr>
                     <a:xfrm>
                       <a:off x="0" y="0"/>
-                      <a:ext cx="4106073" cy="2760192"/>
+                      <a:ext cx="3707009" cy="2491933"/>
                     </a:xfrm>
                     <a:prstGeom prst="rect">
                       <a:avLst/>
@@ -5937,6 +5159,8 @@
         <w:jc w:val="center"/>
         <w:rPr>
           <w:rFonts w:ascii="TH Sarabun New" w:hAnsi="TH Sarabun New" w:cs="TH Sarabun New"/>
+          <w:b/>
+          <w:bCs/>
           <w:sz w:val="32"/>
           <w:szCs w:val="32"/>
           <w:lang w:val="en-US"/>
@@ -5945,6 +5169,8 @@
       <w:r>
         <w:rPr>
           <w:rFonts w:ascii="TH Sarabun New" w:hAnsi="TH Sarabun New" w:cs="TH Sarabun New" w:hint="cs"/>
+          <w:b/>
+          <w:bCs/>
           <w:sz w:val="32"/>
           <w:szCs w:val="32"/>
           <w:cs/>
@@ -5955,6 +5181,8 @@
       <w:r>
         <w:rPr>
           <w:rFonts w:ascii="TH Sarabun New" w:hAnsi="TH Sarabun New" w:cs="TH Sarabun New"/>
+          <w:b/>
+          <w:bCs/>
           <w:sz w:val="32"/>
           <w:szCs w:val="32"/>
           <w:lang w:val="en-US"/>
@@ -5964,6 +5192,8 @@
       <w:r>
         <w:rPr>
           <w:rFonts w:ascii="TH Sarabun New" w:hAnsi="TH Sarabun New" w:cs="TH Sarabun New" w:hint="cs"/>
+          <w:b/>
+          <w:bCs/>
           <w:sz w:val="32"/>
           <w:szCs w:val="32"/>
           <w:cs/>
@@ -5974,6 +5204,8 @@
       <w:r>
         <w:rPr>
           <w:rFonts w:ascii="TH Sarabun New" w:hAnsi="TH Sarabun New" w:cs="TH Sarabun New"/>
+          <w:b/>
+          <w:bCs/>
           <w:sz w:val="32"/>
           <w:szCs w:val="32"/>
           <w:lang w:val="en-US"/>
@@ -5984,7 +5216,7 @@
     <w:p>
       <w:pPr>
         <w:rPr>
-          <w:rFonts w:ascii="TH Sarabun New" w:hAnsi="TH Sarabun New" w:cs="TH Sarabun New" w:hint="cs"/>
+          <w:rFonts w:ascii="TH Sarabun New" w:hAnsi="TH Sarabun New" w:cs="TH Sarabun New"/>
           <w:sz w:val="32"/>
           <w:szCs w:val="32"/>
         </w:rPr>
@@ -6055,6 +5287,8 @@
         <w:jc w:val="center"/>
         <w:rPr>
           <w:rFonts w:ascii="TH Sarabun New" w:hAnsi="TH Sarabun New" w:cs="TH Sarabun New"/>
+          <w:b/>
+          <w:bCs/>
           <w:sz w:val="32"/>
           <w:szCs w:val="32"/>
           <w:lang w:val="en-US"/>
@@ -6063,6 +5297,8 @@
       <w:r>
         <w:rPr>
           <w:rFonts w:ascii="TH Sarabun New" w:hAnsi="TH Sarabun New" w:cs="TH Sarabun New" w:hint="cs"/>
+          <w:b/>
+          <w:bCs/>
           <w:sz w:val="32"/>
           <w:szCs w:val="32"/>
           <w:cs/>
@@ -6072,6 +5308,8 @@
       <w:r>
         <w:rPr>
           <w:rFonts w:ascii="TH Sarabun New" w:hAnsi="TH Sarabun New" w:cs="TH Sarabun New"/>
+          <w:b/>
+          <w:bCs/>
           <w:sz w:val="32"/>
           <w:szCs w:val="32"/>
           <w:lang w:val="en-US"/>
@@ -6081,6 +5319,8 @@
       <w:r>
         <w:rPr>
           <w:rFonts w:ascii="TH Sarabun New" w:hAnsi="TH Sarabun New" w:cs="TH Sarabun New" w:hint="cs"/>
+          <w:b/>
+          <w:bCs/>
           <w:sz w:val="32"/>
           <w:szCs w:val="32"/>
           <w:cs/>
@@ -6091,27 +5331,42 @@
       <w:r>
         <w:rPr>
           <w:rFonts w:ascii="TH Sarabun New" w:hAnsi="TH Sarabun New" w:cs="TH Sarabun New"/>
+          <w:b/>
+          <w:bCs/>
           <w:sz w:val="32"/>
           <w:szCs w:val="32"/>
           <w:lang w:val="en-US"/>
         </w:rPr>
         <w:t>ก</w:t>
       </w:r>
-      <w:proofErr w:type="spellStart"/>
       <w:r>
         <w:rPr>
           <w:rFonts w:ascii="TH Sarabun New" w:hAnsi="TH Sarabun New" w:cs="TH Sarabun New" w:hint="cs"/>
+          <w:b/>
+          <w:bCs/>
           <w:sz w:val="32"/>
           <w:szCs w:val="32"/>
           <w:cs/>
           <w:lang w:val="en-US"/>
         </w:rPr>
-        <w:t>าร</w:t>
-      </w:r>
-      <w:proofErr w:type="spellEnd"/>
+        <w:t xml:space="preserve">าร </w:t>
+      </w:r>
+      <w:r>
+        <w:rPr>
+          <w:rFonts w:ascii="TH Sarabun New" w:hAnsi="TH Sarabun New" w:cs="TH Sarabun New"/>
+          <w:b/>
+          <w:bCs/>
+          <w:sz w:val="32"/>
+          <w:szCs w:val="32"/>
+          <w:lang w:val="en-US"/>
+        </w:rPr>
+        <w:t>Routing</w:t>
+      </w:r>
       <w:r>
         <w:rPr>
           <w:rFonts w:ascii="TH Sarabun New" w:hAnsi="TH Sarabun New" w:cs="TH Sarabun New" w:hint="cs"/>
+          <w:b/>
+          <w:bCs/>
           <w:sz w:val="32"/>
           <w:szCs w:val="32"/>
           <w:cs/>
@@ -6122,44 +5377,31 @@
       <w:r>
         <w:rPr>
           <w:rFonts w:ascii="TH Sarabun New" w:hAnsi="TH Sarabun New" w:cs="TH Sarabun New"/>
+          <w:b/>
+          <w:bCs/>
           <w:sz w:val="32"/>
           <w:szCs w:val="32"/>
           <w:lang w:val="en-US"/>
         </w:rPr>
-        <w:t>Routing</w:t>
+        <w:t>(</w:t>
       </w:r>
       <w:r>
         <w:rPr>
           <w:rFonts w:ascii="TH Sarabun New" w:hAnsi="TH Sarabun New" w:cs="TH Sarabun New" w:hint="cs"/>
+          <w:b/>
+          <w:bCs/>
           <w:sz w:val="32"/>
           <w:szCs w:val="32"/>
           <w:cs/>
           <w:lang w:val="en-US"/>
         </w:rPr>
-        <w:t xml:space="preserve"> </w:t>
-      </w:r>
-      <w:r>
-        <w:rPr>
-          <w:rFonts w:ascii="TH Sarabun New" w:hAnsi="TH Sarabun New" w:cs="TH Sarabun New"/>
-          <w:sz w:val="32"/>
-          <w:szCs w:val="32"/>
-          <w:lang w:val="en-US"/>
-        </w:rPr>
-        <w:t>(</w:t>
-      </w:r>
-      <w:r>
-        <w:rPr>
-          <w:rFonts w:ascii="TH Sarabun New" w:hAnsi="TH Sarabun New" w:cs="TH Sarabun New" w:hint="cs"/>
-          <w:sz w:val="32"/>
-          <w:szCs w:val="32"/>
-          <w:cs/>
-          <w:lang w:val="en-US"/>
-        </w:rPr>
         <w:t xml:space="preserve">ก่อนเท </w:t>
       </w:r>
       <w:r>
         <w:rPr>
           <w:rFonts w:ascii="TH Sarabun New" w:hAnsi="TH Sarabun New" w:cs="TH Sarabun New"/>
+          <w:b/>
+          <w:bCs/>
           <w:sz w:val="32"/>
           <w:szCs w:val="32"/>
           <w:lang w:val="en-US"/>
@@ -6237,7 +5479,7 @@
       <w:ind w:left="720"/>
       <w:contextualSpacing/>
       <w:rPr>
-        <w:rFonts w:ascii="TH SarabunPSK" w:hAnsi="TH SarabunPSK" w:cs="TH SarabunPSK" w:hint="cs"/>
+        <w:rFonts w:ascii="TH SarabunPSK" w:hAnsi="TH SarabunPSK" w:cs="TH SarabunPSK"/>
         <w:sz w:val="32"/>
         <w:szCs w:val="32"/>
       </w:rPr>
@@ -6319,7 +5561,7 @@
       <w:spacing w:before="240" w:after="240"/>
       <w:ind w:left="720"/>
       <w:rPr>
-        <w:rFonts w:ascii="TH SarabunPSK" w:hAnsi="TH SarabunPSK" w:cs="TH SarabunPSK" w:hint="cs"/>
+        <w:rFonts w:ascii="TH SarabunPSK" w:hAnsi="TH SarabunPSK" w:cs="TH SarabunPSK"/>
         <w:sz w:val="32"/>
         <w:szCs w:val="32"/>
       </w:rPr>
@@ -6363,7 +5605,7 @@
       <w:ind w:left="720"/>
       <w:contextualSpacing/>
       <w:rPr>
-        <w:rFonts w:ascii="TH SarabunPSK" w:hAnsi="TH SarabunPSK" w:cs="TH SarabunPSK" w:hint="cs"/>
+        <w:rFonts w:ascii="TH SarabunPSK" w:hAnsi="TH SarabunPSK" w:cs="TH SarabunPSK"/>
         <w:b/>
         <w:sz w:val="32"/>
         <w:szCs w:val="32"/>
@@ -6452,7 +5694,7 @@
     <w:pPr>
       <w:ind w:left="720"/>
       <w:rPr>
-        <w:rFonts w:ascii="TH SarabunPSK" w:hAnsi="TH SarabunPSK" w:cs="TH SarabunPSK" w:hint="cs"/>
+        <w:rFonts w:ascii="TH SarabunPSK" w:hAnsi="TH SarabunPSK" w:cs="TH SarabunPSK"/>
         <w:sz w:val="32"/>
         <w:szCs w:val="32"/>
       </w:rPr>
@@ -6467,7 +5709,7 @@
       <mc:AlternateContent>
         <mc:Choice Requires="wps">
           <w:drawing>
-            <wp:anchor distT="0" distB="0" distL="114300" distR="114300" simplePos="0" relativeHeight="251659264" behindDoc="0" locked="0" layoutInCell="1" allowOverlap="1" wp14:anchorId="14B7FDC8" wp14:editId="7298E25E">
+            <wp:anchor distT="0" distB="0" distL="114300" distR="114300" simplePos="0" relativeHeight="251659264" behindDoc="0" locked="0" layoutInCell="1" allowOverlap="1" wp14:anchorId="14B7FDC8" wp14:editId="2701909D">
               <wp:simplePos x="0" y="0"/>
               <wp:positionH relativeFrom="column">
                 <wp:posOffset>-304800</wp:posOffset>
@@ -6476,7 +5718,7 @@
                 <wp:posOffset>288925</wp:posOffset>
               </wp:positionV>
               <wp:extent cx="6604000" cy="0"/>
-              <wp:effectExtent l="50800" t="38100" r="38100" b="76200"/>
+              <wp:effectExtent l="0" t="12700" r="12700" b="12700"/>
               <wp:wrapNone/>
               <wp:docPr id="5" name="Straight Connector 5"/>
               <wp:cNvGraphicFramePr/>
@@ -6492,15 +5734,16 @@
                       <a:prstGeom prst="line">
                         <a:avLst/>
                       </a:prstGeom>
+                      <a:ln w="28575"/>
                     </wps:spPr>
                     <wps:style>
-                      <a:lnRef idx="2">
+                      <a:lnRef idx="1">
                         <a:schemeClr val="dk1"/>
                       </a:lnRef>
                       <a:fillRef idx="0">
                         <a:schemeClr val="dk1"/>
                       </a:fillRef>
-                      <a:effectRef idx="1">
+                      <a:effectRef idx="0">
                         <a:schemeClr val="dk1"/>
                       </a:effectRef>
                       <a:fontRef idx="minor">
@@ -6516,9 +5759,7 @@
         </mc:Choice>
         <mc:Fallback>
           <w:pict>
-            <v:line w14:anchorId="7E995774" id="Straight Connector 5" o:spid="_x0000_s1026" style="position:absolute;z-index:251659264;visibility:visible;mso-wrap-style:square;mso-wrap-distance-left:9pt;mso-wrap-distance-top:0;mso-wrap-distance-right:9pt;mso-wrap-distance-bottom:0;mso-position-horizontal:absolute;mso-position-horizontal-relative:text;mso-position-vertical:absolute;mso-position-vertical-relative:text" from="-24pt,22.75pt" to="496pt,22.75pt" o:gfxdata="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" strokecolor="black [3200]" strokeweight="2pt">
-              <v:shadow on="t" color="black" opacity="24903f" origin=",.5" offset="0,.55556mm"/>
-            </v:line>
+            <v:line w14:anchorId="52DFB3AE" id="Straight Connector 5" o:spid="_x0000_s1026" style="position:absolute;z-index:251659264;visibility:visible;mso-wrap-style:square;mso-wrap-distance-left:9pt;mso-wrap-distance-top:0;mso-wrap-distance-right:9pt;mso-wrap-distance-bottom:0;mso-position-horizontal:absolute;mso-position-horizontal-relative:text;mso-position-vertical:absolute;mso-position-vertical-relative:text" from="-24pt,22.75pt" to="496pt,22.75pt" o:gfxdata="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" strokecolor="black [3040]" strokeweight="2.25pt"/>
           </w:pict>
         </mc:Fallback>
       </mc:AlternateContent>
@@ -6659,7 +5900,7 @@
         <w:rFonts w:hint="default"/>
       </w:rPr>
     </w:lvl>
-    <w:lvl w:ilvl="1" w:tplc="04090019" w:tentative="1">
+    <w:lvl w:ilvl="1" w:tplc="04090019">
       <w:start w:val="1"/>
       <w:numFmt w:val="lowerLetter"/>
       <w:lvlText w:val="%2."/>
@@ -6668,7 +5909,7 @@
         <w:ind w:left="1440" w:hanging="360"/>
       </w:pPr>
     </w:lvl>
-    <w:lvl w:ilvl="2" w:tplc="0409001B" w:tentative="1">
+    <w:lvl w:ilvl="2" w:tplc="0409001B">
       <w:start w:val="1"/>
       <w:numFmt w:val="lowerRoman"/>
       <w:lvlText w:val="%3."/>
@@ -6677,7 +5918,7 @@
         <w:ind w:left="2160" w:hanging="180"/>
       </w:pPr>
     </w:lvl>
-    <w:lvl w:ilvl="3" w:tplc="0409000F" w:tentative="1">
+    <w:lvl w:ilvl="3" w:tplc="0409000F">
       <w:start w:val="1"/>
       <w:numFmt w:val="decimal"/>
       <w:lvlText w:val="%4."/>

</xml_diff>